<commit_message>
SEGUNDO COMMIT. INCLUYE CAMBIOS EN EL DOCUMENTO Y SE INCORPORAN NUEVOS ELEMENTOS EN EL DIAGRAMA UML
</commit_message>
<xml_diff>
--- a/juego medieval.docx
+++ b/juego medieval.docx
@@ -1056,16 +1056,7 @@
           <w:sz w:val="18"/>
           <w:szCs w:val="18"/>
         </w:rPr>
-        <w:t>. El sistema com</w:t>
-      </w:r>
-      <w:bookmarkStart w:id="0" w:name="_GoBack"/>
-      <w:bookmarkEnd w:id="0"/>
-      <w:r>
-        <w:rPr>
-          <w:sz w:val="18"/>
-          <w:szCs w:val="18"/>
-        </w:rPr>
-        <w:t xml:space="preserve">ienza en el año 476 D.C. En cada jornada ocurre uno o varios </w:t>
+        <w:t xml:space="preserve">. El sistema comienza en el año 476 D.C. En cada jornada ocurre uno o varios </w:t>
       </w:r>
       <w:r>
         <w:rPr>
@@ -2429,7 +2420,7 @@
           <w:b/>
           <w:bCs/>
         </w:rPr>
-        <w:t>Descendencia</w:t>
+        <w:t>Artesano</w:t>
       </w:r>
       <w:r>
         <w:rPr>
@@ -2439,7 +2430,13 @@
         <w:t>:</w:t>
       </w:r>
       <w:r>
-        <w:t xml:space="preserve"> No cumple ningún criterio, se descarta</w:t>
+        <w:t xml:space="preserve"> Cumple los criterios 1,3,4 </w:t>
+      </w:r>
+      <w:r>
+        <w:sym w:font="Wingdings" w:char="F0E0"/>
+      </w:r>
+      <w:r>
+        <w:t xml:space="preserve"> Se considera objeto</w:t>
       </w:r>
     </w:p>
     <w:p>
@@ -2455,7 +2452,7 @@
           <w:b/>
           <w:bCs/>
         </w:rPr>
-        <w:t>Artesano</w:t>
+        <w:t>Ejercito</w:t>
       </w:r>
       <w:r>
         <w:rPr>
@@ -2465,13 +2462,7 @@
         <w:t>:</w:t>
       </w:r>
       <w:r>
-        <w:t xml:space="preserve"> Cumple los criterios 1,3,4 </w:t>
-      </w:r>
-      <w:r>
-        <w:sym w:font="Wingdings" w:char="F0E0"/>
-      </w:r>
-      <w:r>
-        <w:t xml:space="preserve"> Se considera objeto</w:t>
+        <w:t xml:space="preserve"> No cumple ningún criterio, se descarta</w:t>
       </w:r>
     </w:p>
     <w:p>
@@ -2487,7 +2478,7 @@
           <w:b/>
           <w:bCs/>
         </w:rPr>
-        <w:t>Ejercito</w:t>
+        <w:t>Compañía</w:t>
       </w:r>
       <w:r>
         <w:rPr>
@@ -2497,7 +2488,10 @@
         <w:t>:</w:t>
       </w:r>
       <w:r>
-        <w:t xml:space="preserve"> No cumple ningún criterio, se descarta</w:t>
+        <w:t xml:space="preserve"> </w:t>
+      </w:r>
+      <w:r>
+        <w:t>Cumple el criterio 2</w:t>
       </w:r>
     </w:p>
     <w:p>
@@ -2513,7 +2507,7 @@
           <w:b/>
           <w:bCs/>
         </w:rPr>
-        <w:t>Compañía</w:t>
+        <w:t>Militar</w:t>
       </w:r>
       <w:r>
         <w:rPr>
@@ -2523,10 +2517,13 @@
         <w:t>:</w:t>
       </w:r>
       <w:r>
-        <w:t xml:space="preserve"> </w:t>
-      </w:r>
-      <w:r>
-        <w:t>Cumple el criterio 2</w:t>
+        <w:t xml:space="preserve"> Cumple los criterios 1,3,4 </w:t>
+      </w:r>
+      <w:r>
+        <w:sym w:font="Wingdings" w:char="F0E0"/>
+      </w:r>
+      <w:r>
+        <w:t xml:space="preserve"> Se considera objeto</w:t>
       </w:r>
     </w:p>
     <w:p>
@@ -2542,7 +2539,7 @@
           <w:b/>
           <w:bCs/>
         </w:rPr>
-        <w:t>Militar</w:t>
+        <w:t>Tabernero</w:t>
       </w:r>
       <w:r>
         <w:rPr>
@@ -2552,7 +2549,10 @@
         <w:t>:</w:t>
       </w:r>
       <w:r>
-        <w:t xml:space="preserve"> Cumple los criterios 1,3,4 </w:t>
+        <w:t xml:space="preserve"> Cumple los criterios 1,</w:t>
+      </w:r>
+      <w:r>
+        <w:t xml:space="preserve">2,4 </w:t>
       </w:r>
       <w:r>
         <w:sym w:font="Wingdings" w:char="F0E0"/>
@@ -2574,7 +2574,7 @@
           <w:b/>
           <w:bCs/>
         </w:rPr>
-        <w:t>Tipo</w:t>
+        <w:t>Cura</w:t>
       </w:r>
       <w:r>
         <w:rPr>
@@ -2584,7 +2584,19 @@
         <w:t>:</w:t>
       </w:r>
       <w:r>
-        <w:t xml:space="preserve"> No cumple criterios, se descarta</w:t>
+        <w:t xml:space="preserve"> Cumple los requisitos 1,</w:t>
+      </w:r>
+      <w:r>
+        <w:t>2,</w:t>
+      </w:r>
+      <w:r>
+        <w:t>3</w:t>
+      </w:r>
+      <w:r>
+        <w:sym w:font="Wingdings" w:char="F0E0"/>
+      </w:r>
+      <w:r>
+        <w:t xml:space="preserve"> Se considera objeto </w:t>
       </w:r>
     </w:p>
     <w:p>
@@ -2600,7 +2612,7 @@
           <w:b/>
           <w:bCs/>
         </w:rPr>
-        <w:t>Tabernero</w:t>
+        <w:t>Sequia</w:t>
       </w:r>
       <w:r>
         <w:rPr>
@@ -2610,16 +2622,7 @@
         <w:t>:</w:t>
       </w:r>
       <w:r>
-        <w:t xml:space="preserve"> Cumple los criterios 1,</w:t>
-      </w:r>
-      <w:r>
-        <w:t xml:space="preserve">2,4 </w:t>
-      </w:r>
-      <w:r>
-        <w:sym w:font="Wingdings" w:char="F0E0"/>
-      </w:r>
-      <w:r>
-        <w:t xml:space="preserve"> Se considera objeto</w:t>
+        <w:t xml:space="preserve"> No cumple ningún criterio, se descarta</w:t>
       </w:r>
     </w:p>
     <w:p>
@@ -2635,29 +2638,13 @@
           <w:b/>
           <w:bCs/>
         </w:rPr>
-        <w:t>Cura</w:t>
-      </w:r>
-      <w:r>
-        <w:rPr>
-          <w:b/>
-          <w:bCs/>
-        </w:rPr>
+        <w:t>Ataque Bárbaro</w:t>
+      </w:r>
+      <w:r>
         <w:t>:</w:t>
       </w:r>
       <w:r>
-        <w:t xml:space="preserve"> Cumple los requisitos 1,</w:t>
-      </w:r>
-      <w:r>
-        <w:t>2,</w:t>
-      </w:r>
-      <w:r>
-        <w:t>3</w:t>
-      </w:r>
-      <w:r>
-        <w:sym w:font="Wingdings" w:char="F0E0"/>
-      </w:r>
-      <w:r>
-        <w:t xml:space="preserve"> Se considera objeto </w:t>
+        <w:t xml:space="preserve"> Cumple 1,4 , se descarta</w:t>
       </w:r>
     </w:p>
     <w:p>
@@ -2673,13 +2660,10 @@
           <w:b/>
           <w:bCs/>
         </w:rPr>
-        <w:t>Numero:</w:t>
-      </w:r>
-      <w:r>
-        <w:t xml:space="preserve"> </w:t>
-      </w:r>
-      <w:r>
-        <w:t>No cumple requisitos, se descarta</w:t>
+        <w:t>Falsos profetas</w:t>
+      </w:r>
+      <w:r>
+        <w:t>:</w:t>
       </w:r>
     </w:p>
     <w:p>
@@ -2695,17 +2679,10 @@
           <w:b/>
           <w:bCs/>
         </w:rPr>
-        <w:t>Sequia</w:t>
-      </w:r>
-      <w:r>
-        <w:rPr>
-          <w:b/>
-          <w:bCs/>
-        </w:rPr>
+        <w:t>Revuelta callejera</w:t>
+      </w:r>
+      <w:r>
         <w:t>:</w:t>
-      </w:r>
-      <w:r>
-        <w:t xml:space="preserve"> No cumple ningún criterio, se descarta</w:t>
       </w:r>
     </w:p>
     <w:p>
@@ -2715,19 +2692,24 @@
           <w:ilvl w:val="0"/>
           <w:numId w:val="1"/>
         </w:numPr>
-      </w:pPr>
-      <w:r>
         <w:rPr>
           <w:b/>
           <w:bCs/>
         </w:rPr>
-        <w:t>Ataque Bárbaro</w:t>
-      </w:r>
-      <w:r>
+      </w:pPr>
+      <w:r>
+        <w:rPr>
+          <w:b/>
+          <w:bCs/>
+        </w:rPr>
+        <w:t>Peste</w:t>
+      </w:r>
+      <w:r>
+        <w:rPr>
+          <w:b/>
+          <w:bCs/>
+        </w:rPr>
         <w:t>:</w:t>
-      </w:r>
-      <w:r>
-        <w:t xml:space="preserve"> Cumple 1,4 , se descarta</w:t>
       </w:r>
     </w:p>
     <w:p>
@@ -2743,7 +2725,7 @@
           <w:b/>
           <w:bCs/>
         </w:rPr>
-        <w:t>Falsos profetas</w:t>
+        <w:t>Nacimiento</w:t>
       </w:r>
       <w:r>
         <w:t>:</w:t>
@@ -2756,15 +2738,23 @@
           <w:ilvl w:val="0"/>
           <w:numId w:val="1"/>
         </w:numPr>
-      </w:pPr>
-      <w:r>
         <w:rPr>
           <w:b/>
           <w:bCs/>
         </w:rPr>
-        <w:t>Revuelta callejera</w:t>
-      </w:r>
-      <w:r>
+      </w:pPr>
+      <w:r>
+        <w:rPr>
+          <w:b/>
+          <w:bCs/>
+        </w:rPr>
+        <w:t>Impuestos</w:t>
+      </w:r>
+      <w:r>
+        <w:rPr>
+          <w:b/>
+          <w:bCs/>
+        </w:rPr>
         <w:t>:</w:t>
       </w:r>
     </w:p>
@@ -2775,24 +2765,29 @@
           <w:ilvl w:val="0"/>
           <w:numId w:val="1"/>
         </w:numPr>
+      </w:pPr>
+      <w:r>
         <w:rPr>
           <w:b/>
           <w:bCs/>
         </w:rPr>
-      </w:pPr>
+        <w:t>Pregunta</w:t>
+      </w:r>
       <w:r>
         <w:rPr>
           <w:b/>
           <w:bCs/>
         </w:rPr>
-        <w:t>Peste</w:t>
-      </w:r>
-      <w:r>
-        <w:rPr>
-          <w:b/>
-          <w:bCs/>
-        </w:rPr>
         <w:t>:</w:t>
+      </w:r>
+      <w:r>
+        <w:t xml:space="preserve"> Cumple los criterios 1,2,3 </w:t>
+      </w:r>
+      <w:r>
+        <w:sym w:font="Wingdings" w:char="F0E0"/>
+      </w:r>
+      <w:r>
+        <w:t>Se considera objeto</w:t>
       </w:r>
     </w:p>
     <w:p>
@@ -2808,10 +2803,23 @@
           <w:b/>
           <w:bCs/>
         </w:rPr>
-        <w:t>Nacimiento</w:t>
-      </w:r>
-      <w:r>
+        <w:t>Respuesta</w:t>
+      </w:r>
+      <w:r>
+        <w:rPr>
+          <w:b/>
+          <w:bCs/>
+        </w:rPr>
         <w:t>:</w:t>
+      </w:r>
+      <w:r>
+        <w:t xml:space="preserve"> Cumple los criterios 1,2,3 </w:t>
+      </w:r>
+      <w:r>
+        <w:sym w:font="Wingdings" w:char="F0E0"/>
+      </w:r>
+      <w:r>
+        <w:t>Se considera objeto</w:t>
       </w:r>
     </w:p>
     <w:p>
@@ -2831,7 +2839,7 @@
           <w:b/>
           <w:bCs/>
         </w:rPr>
-        <w:t>Impuestos</w:t>
+        <w:t>Juego</w:t>
       </w:r>
       <w:r>
         <w:rPr>
@@ -2854,7 +2862,7 @@
           <w:b/>
           <w:bCs/>
         </w:rPr>
-        <w:t>Pregunta</w:t>
+        <w:t>Jornada</w:t>
       </w:r>
       <w:r>
         <w:rPr>
@@ -2864,13 +2872,7 @@
         <w:t>:</w:t>
       </w:r>
       <w:r>
-        <w:t xml:space="preserve"> Cumple los criterios 1,2,3 </w:t>
-      </w:r>
-      <w:r>
-        <w:sym w:font="Wingdings" w:char="F0E0"/>
-      </w:r>
-      <w:r>
-        <w:t>Se considera objeto</w:t>
+        <w:t xml:space="preserve"> No cumple requisitos, se descarta</w:t>
       </w:r>
     </w:p>
     <w:p>
@@ -2880,31 +2882,28 @@
           <w:ilvl w:val="0"/>
           <w:numId w:val="1"/>
         </w:numPr>
-      </w:pPr>
-      <w:r>
         <w:rPr>
           <w:b/>
           <w:bCs/>
         </w:rPr>
-        <w:t>Respuesta</w:t>
-      </w:r>
+      </w:pPr>
+      <w:bookmarkStart w:id="0" w:name="_GoBack"/>
       <w:r>
         <w:rPr>
           <w:b/>
           <w:bCs/>
         </w:rPr>
-        <w:t>:</w:t>
-      </w:r>
-      <w:r>
-        <w:t xml:space="preserve"> Cumple los criterios 1,2,3 </w:t>
-      </w:r>
-      <w:r>
-        <w:sym w:font="Wingdings" w:char="F0E0"/>
-      </w:r>
-      <w:r>
-        <w:t>Se considera objeto</w:t>
-      </w:r>
-    </w:p>
+        <w:t>Ciudad</w:t>
+      </w:r>
+      <w:r>
+        <w:rPr>
+          <w:b/>
+          <w:bCs/>
+        </w:rPr>
+        <w:t xml:space="preserve">: </w:t>
+      </w:r>
+    </w:p>
+    <w:bookmarkEnd w:id="0"/>
     <w:p>
       <w:pPr>
         <w:pStyle w:val="Prrafodelista"/>
@@ -2912,114 +2911,6 @@
           <w:ilvl w:val="0"/>
           <w:numId w:val="1"/>
         </w:numPr>
-        <w:rPr>
-          <w:b/>
-          <w:bCs/>
-        </w:rPr>
-      </w:pPr>
-      <w:r>
-        <w:rPr>
-          <w:b/>
-          <w:bCs/>
-        </w:rPr>
-        <w:t>Juego</w:t>
-      </w:r>
-      <w:r>
-        <w:rPr>
-          <w:b/>
-          <w:bCs/>
-        </w:rPr>
-        <w:t>:</w:t>
-      </w:r>
-    </w:p>
-    <w:p>
-      <w:pPr>
-        <w:pStyle w:val="Prrafodelista"/>
-        <w:numPr>
-          <w:ilvl w:val="0"/>
-          <w:numId w:val="1"/>
-        </w:numPr>
-      </w:pPr>
-      <w:r>
-        <w:rPr>
-          <w:b/>
-          <w:bCs/>
-        </w:rPr>
-        <w:t>Jornada</w:t>
-      </w:r>
-      <w:r>
-        <w:rPr>
-          <w:b/>
-          <w:bCs/>
-        </w:rPr>
-        <w:t>:</w:t>
-      </w:r>
-      <w:r>
-        <w:t xml:space="preserve"> No cumple requisitos, se descarta</w:t>
-      </w:r>
-    </w:p>
-    <w:p>
-      <w:pPr>
-        <w:pStyle w:val="Prrafodelista"/>
-        <w:numPr>
-          <w:ilvl w:val="0"/>
-          <w:numId w:val="1"/>
-        </w:numPr>
-        <w:rPr>
-          <w:b/>
-          <w:bCs/>
-        </w:rPr>
-      </w:pPr>
-      <w:r>
-        <w:rPr>
-          <w:b/>
-          <w:bCs/>
-        </w:rPr>
-        <w:t>Ciudad</w:t>
-      </w:r>
-      <w:r>
-        <w:rPr>
-          <w:b/>
-          <w:bCs/>
-        </w:rPr>
-        <w:t xml:space="preserve">: </w:t>
-      </w:r>
-    </w:p>
-    <w:p>
-      <w:pPr>
-        <w:pStyle w:val="Prrafodelista"/>
-        <w:numPr>
-          <w:ilvl w:val="0"/>
-          <w:numId w:val="1"/>
-        </w:numPr>
-      </w:pPr>
-      <w:proofErr w:type="spellStart"/>
-      <w:r>
-        <w:rPr>
-          <w:b/>
-          <w:bCs/>
-        </w:rPr>
-        <w:t>Login</w:t>
-      </w:r>
-      <w:proofErr w:type="spellEnd"/>
-      <w:r>
-        <w:rPr>
-          <w:b/>
-          <w:bCs/>
-        </w:rPr>
-        <w:t>:</w:t>
-      </w:r>
-      <w:r>
-        <w:t xml:space="preserve"> No cumple ningún requisito, se descarta</w:t>
-      </w:r>
-    </w:p>
-    <w:p>
-      <w:pPr>
-        <w:pStyle w:val="Prrafodelista"/>
-        <w:numPr>
-          <w:ilvl w:val="0"/>
-          <w:numId w:val="1"/>
-        </w:numPr>
       </w:pPr>
       <w:r>
         <w:rPr>
@@ -3078,7 +2969,6 @@
           <w:iCs/>
           <w:color w:val="ACB9CA" w:themeColor="text2" w:themeTint="66"/>
         </w:rPr>
-        <w:lastRenderedPageBreak/>
         <w:t>3.Obtención de los atributos de los objetos.</w:t>
       </w:r>
     </w:p>
@@ -3215,6 +3105,7 @@
           </w:tcPr>
           <w:p>
             <w:r>
+              <w:lastRenderedPageBreak/>
               <w:t>Tabernero</w:t>
             </w:r>
           </w:p>
@@ -5322,7 +5213,7 @@
 </file>
 
 <file path=customXml/itemProps1.xml><?xml version="1.0" encoding="utf-8"?>
-<ds:datastoreItem xmlns:ds="http://schemas.openxmlformats.org/officeDocument/2006/customXml" ds:itemID="{1F4EE4F1-5FDC-4E45-8405-E85EDB9825B9}">
+<ds:datastoreItem xmlns:ds="http://schemas.openxmlformats.org/officeDocument/2006/customXml" ds:itemID="{31482180-57E2-4836-98B6-09D6E73141F1}">
   <ds:schemaRefs>
     <ds:schemaRef ds:uri="http://schemas.openxmlformats.org/officeDocument/2006/bibliography"/>
   </ds:schemaRefs>

</xml_diff>

<commit_message>
TERCER COMMIT QUE INCLUYE CAMBIOS EN LA DOCUMENTACION (ELIMINACION DE POSIBLES OBJETOS Y TEXTO MÁS COMPLETO) Y EN EL DIAGRAMA (NUEVO OBJETO RECAUDAR, NUEVAS ACCIONES EN ALGUNAS CLASES)
</commit_message>
<xml_diff>
--- a/juego medieval.docx
+++ b/juego medieval.docx
@@ -112,7 +112,22 @@
           <w:sz w:val="18"/>
           <w:szCs w:val="18"/>
         </w:rPr>
-        <w:t xml:space="preserve"> quiere construir tiene una serie de </w:t>
+        <w:t xml:space="preserve"> quiere </w:t>
+      </w:r>
+      <w:r>
+        <w:rPr>
+          <w:sz w:val="18"/>
+          <w:szCs w:val="18"/>
+          <w:highlight w:val="green"/>
+        </w:rPr>
+        <w:t>construir</w:t>
+      </w:r>
+      <w:r>
+        <w:rPr>
+          <w:sz w:val="18"/>
+          <w:szCs w:val="18"/>
+        </w:rPr>
+        <w:t xml:space="preserve"> tiene una serie de </w:t>
       </w:r>
       <w:r>
         <w:rPr>
@@ -228,7 +243,22 @@
           <w:sz w:val="18"/>
           <w:szCs w:val="18"/>
         </w:rPr>
-        <w:t xml:space="preserve"> armaduras, espadas y otros elementos para el ejército. Los artesanos suelen tener descendencia. </w:t>
+        <w:t xml:space="preserve"> armaduras, espadas y otros </w:t>
+      </w:r>
+      <w:r>
+        <w:rPr>
+          <w:sz w:val="18"/>
+          <w:szCs w:val="18"/>
+          <w:highlight w:val="green"/>
+        </w:rPr>
+        <w:t>elementos</w:t>
+      </w:r>
+      <w:r>
+        <w:rPr>
+          <w:sz w:val="18"/>
+          <w:szCs w:val="18"/>
+        </w:rPr>
+        <w:t xml:space="preserve"> para el ejército. Los artesanos suelen tener descendencia. </w:t>
       </w:r>
     </w:p>
     <w:p>
@@ -449,21 +479,37 @@
           <w:sz w:val="18"/>
           <w:szCs w:val="18"/>
         </w:rPr>
-        <w:t xml:space="preserve">. Necesitan X artesanos para que hagan </w:t>
-      </w:r>
-      <w:r>
-        <w:rPr>
-          <w:sz w:val="18"/>
-          <w:szCs w:val="18"/>
-        </w:rPr>
-        <w:t>el hidromiel</w:t>
-      </w:r>
-      <w:r>
-        <w:rPr>
-          <w:sz w:val="18"/>
-          <w:szCs w:val="18"/>
-        </w:rPr>
-        <w:t xml:space="preserve">. No tienen descendencia puesto que siempre están trabajando en la taberna. Una taberna puede dar a basto a X ciudadanos (excluyendo a los curas que no beben). </w:t>
+        <w:t xml:space="preserve">. Necesitan X artesanos para que </w:t>
+      </w:r>
+      <w:r>
+        <w:rPr>
+          <w:sz w:val="18"/>
+          <w:szCs w:val="18"/>
+          <w:highlight w:val="green"/>
+        </w:rPr>
+        <w:t>hagan el hidromiel</w:t>
+      </w:r>
+      <w:r>
+        <w:rPr>
+          <w:sz w:val="18"/>
+          <w:szCs w:val="18"/>
+        </w:rPr>
+        <w:t xml:space="preserve">. No tienen descendencia puesto que siempre están </w:t>
+      </w:r>
+      <w:r>
+        <w:rPr>
+          <w:sz w:val="18"/>
+          <w:szCs w:val="18"/>
+          <w:highlight w:val="green"/>
+        </w:rPr>
+        <w:t>trabajando en la taberna</w:t>
+      </w:r>
+      <w:r>
+        <w:rPr>
+          <w:sz w:val="18"/>
+          <w:szCs w:val="18"/>
+        </w:rPr>
+        <w:t xml:space="preserve">. Una taberna puede dar a basto a X ciudadanos (excluyendo a los curas que no beben). </w:t>
       </w:r>
     </w:p>
     <w:p>
@@ -566,8 +612,16 @@
         <w:rPr>
           <w:sz w:val="18"/>
           <w:szCs w:val="18"/>
-        </w:rPr>
-        <w:t xml:space="preserve">Eventos: </w:t>
+          <w:highlight w:val="yellow"/>
+        </w:rPr>
+        <w:t>Eventos:</w:t>
+      </w:r>
+      <w:r>
+        <w:rPr>
+          <w:sz w:val="18"/>
+          <w:szCs w:val="18"/>
+        </w:rPr>
+        <w:t xml:space="preserve"> </w:t>
       </w:r>
     </w:p>
     <w:p>
@@ -819,7 +873,37 @@
           <w:sz w:val="18"/>
           <w:szCs w:val="18"/>
         </w:rPr>
-        <w:t xml:space="preserve"> Perderás un % de la población dividida en x jornadas. </w:t>
+        <w:t xml:space="preserve"> </w:t>
+      </w:r>
+      <w:r>
+        <w:rPr>
+          <w:sz w:val="18"/>
+          <w:szCs w:val="18"/>
+          <w:highlight w:val="green"/>
+        </w:rPr>
+        <w:t>Perderás</w:t>
+      </w:r>
+      <w:r>
+        <w:rPr>
+          <w:sz w:val="18"/>
+          <w:szCs w:val="18"/>
+        </w:rPr>
+        <w:t xml:space="preserve"> un % de la </w:t>
+      </w:r>
+      <w:r>
+        <w:rPr>
+          <w:sz w:val="18"/>
+          <w:szCs w:val="18"/>
+          <w:highlight w:val="green"/>
+        </w:rPr>
+        <w:t>población</w:t>
+      </w:r>
+      <w:r>
+        <w:rPr>
+          <w:sz w:val="18"/>
+          <w:szCs w:val="18"/>
+        </w:rPr>
+        <w:t xml:space="preserve"> dividida en x jornadas. </w:t>
       </w:r>
     </w:p>
     <w:p>
@@ -847,7 +931,22 @@
           <w:sz w:val="18"/>
           <w:szCs w:val="18"/>
         </w:rPr>
-        <w:t xml:space="preserve">. En cada jornada de cada X habitantes nacerá un nuevo ciudadano. </w:t>
+        <w:t xml:space="preserve">. En cada jornada de cada X habitantes </w:t>
+      </w:r>
+      <w:r>
+        <w:rPr>
+          <w:sz w:val="18"/>
+          <w:szCs w:val="18"/>
+          <w:highlight w:val="green"/>
+        </w:rPr>
+        <w:t>nacerá</w:t>
+      </w:r>
+      <w:r>
+        <w:rPr>
+          <w:sz w:val="18"/>
+          <w:szCs w:val="18"/>
+        </w:rPr>
+        <w:t xml:space="preserve"> un nuevo ciudadano. </w:t>
       </w:r>
     </w:p>
     <w:p>
@@ -875,14 +974,105 @@
           <w:sz w:val="18"/>
           <w:szCs w:val="18"/>
         </w:rPr>
-        <w:t>. Según quiera el jugador se puede pedir impuestos a la población. Con los impuestos se puede hacer lo siguiente: • Montar una taberna. Con lo cual la felicidad de la población aumenta. • Montar un espectáculo. Con lo cual la felicidad de la población aumenta. Con los impuestos se enfadan los granjeros y artesanos y aument</w:t>
-      </w:r>
-      <w:r>
-        <w:rPr>
-          <w:sz w:val="18"/>
-          <w:szCs w:val="18"/>
-        </w:rPr>
-        <w:t xml:space="preserve">a la probabilidad de una revuelta callejera. </w:t>
+        <w:t xml:space="preserve">. Según quiera el jugador se puede </w:t>
+      </w:r>
+      <w:r>
+        <w:rPr>
+          <w:sz w:val="18"/>
+          <w:szCs w:val="18"/>
+          <w:highlight w:val="green"/>
+        </w:rPr>
+        <w:t>pedir impuestos</w:t>
+      </w:r>
+      <w:r>
+        <w:rPr>
+          <w:sz w:val="18"/>
+          <w:szCs w:val="18"/>
+        </w:rPr>
+        <w:t xml:space="preserve"> a la población. Con los impuestos se puede hacer lo siguiente: • </w:t>
+      </w:r>
+      <w:r>
+        <w:rPr>
+          <w:sz w:val="18"/>
+          <w:szCs w:val="18"/>
+          <w:highlight w:val="green"/>
+        </w:rPr>
+        <w:t>Montar una taberna</w:t>
+      </w:r>
+      <w:r>
+        <w:rPr>
+          <w:sz w:val="18"/>
+          <w:szCs w:val="18"/>
+        </w:rPr>
+        <w:t xml:space="preserve">. Con lo cual la </w:t>
+      </w:r>
+      <w:r>
+        <w:rPr>
+          <w:sz w:val="18"/>
+          <w:szCs w:val="18"/>
+          <w:highlight w:val="green"/>
+        </w:rPr>
+        <w:t>felicidad de la población aumenta</w:t>
+      </w:r>
+      <w:r>
+        <w:rPr>
+          <w:sz w:val="18"/>
+          <w:szCs w:val="18"/>
+        </w:rPr>
+        <w:t xml:space="preserve">. • </w:t>
+      </w:r>
+      <w:r>
+        <w:rPr>
+          <w:sz w:val="18"/>
+          <w:szCs w:val="18"/>
+          <w:highlight w:val="green"/>
+        </w:rPr>
+        <w:t>Montar un espectáculo</w:t>
+      </w:r>
+      <w:r>
+        <w:rPr>
+          <w:sz w:val="18"/>
+          <w:szCs w:val="18"/>
+        </w:rPr>
+        <w:t xml:space="preserve">. Con lo cual la felicidad de la población aumenta. Con los impuestos se </w:t>
+      </w:r>
+      <w:r>
+        <w:rPr>
+          <w:sz w:val="18"/>
+          <w:szCs w:val="18"/>
+          <w:highlight w:val="green"/>
+        </w:rPr>
+        <w:t>enfadan</w:t>
+      </w:r>
+      <w:r>
+        <w:rPr>
+          <w:sz w:val="18"/>
+          <w:szCs w:val="18"/>
+        </w:rPr>
+        <w:t xml:space="preserve"> los granjeros y artesanos y </w:t>
+      </w:r>
+      <w:r>
+        <w:rPr>
+          <w:sz w:val="18"/>
+          <w:szCs w:val="18"/>
+          <w:highlight w:val="green"/>
+        </w:rPr>
+        <w:t>aument</w:t>
+      </w:r>
+      <w:r>
+        <w:rPr>
+          <w:sz w:val="18"/>
+          <w:szCs w:val="18"/>
+          <w:highlight w:val="green"/>
+        </w:rPr>
+        <w:t>a la probabilidad</w:t>
+      </w:r>
+      <w:r>
+        <w:rPr>
+          <w:sz w:val="18"/>
+          <w:szCs w:val="18"/>
+        </w:rPr>
+        <w:t xml:space="preserve"> de una revuelta callejera. </w:t>
       </w:r>
     </w:p>
     <w:p>
@@ -928,8 +1118,16 @@
         <w:rPr>
           <w:sz w:val="18"/>
           <w:szCs w:val="18"/>
-        </w:rPr>
-        <w:t xml:space="preserve">Sistema interactivo. </w:t>
+          <w:highlight w:val="yellow"/>
+        </w:rPr>
+        <w:t>Sistema interactivo.</w:t>
+      </w:r>
+      <w:r>
+        <w:rPr>
+          <w:sz w:val="18"/>
+          <w:szCs w:val="18"/>
+        </w:rPr>
+        <w:t xml:space="preserve"> </w:t>
       </w:r>
     </w:p>
     <w:p>
@@ -975,7 +1173,22 @@
           <w:sz w:val="18"/>
           <w:szCs w:val="18"/>
         </w:rPr>
-        <w:t xml:space="preserve"> dadas hará algo. Es la base del juego. Sistema multiusuario y </w:t>
+        <w:t xml:space="preserve"> dadas </w:t>
+      </w:r>
+      <w:r>
+        <w:rPr>
+          <w:sz w:val="18"/>
+          <w:szCs w:val="18"/>
+          <w:highlight w:val="green"/>
+        </w:rPr>
+        <w:t>hará algo</w:t>
+      </w:r>
+      <w:r>
+        <w:rPr>
+          <w:sz w:val="18"/>
+          <w:szCs w:val="18"/>
+        </w:rPr>
+        <w:t xml:space="preserve">. Es la base del juego. Sistema multiusuario y </w:t>
       </w:r>
       <w:proofErr w:type="spellStart"/>
       <w:r>
@@ -1017,15 +1230,9 @@
         <w:rPr>
           <w:sz w:val="18"/>
           <w:szCs w:val="18"/>
-        </w:rPr>
-      </w:pPr>
-      <w:r>
-        <w:rPr>
-          <w:sz w:val="18"/>
-          <w:szCs w:val="18"/>
-        </w:rPr>
-        <w:t xml:space="preserve">Motor. </w:t>
-      </w:r>
+          <w:highlight w:val="yellow"/>
+        </w:rPr>
+      </w:pPr>
     </w:p>
     <w:p>
       <w:pPr>
@@ -1039,8 +1246,32 @@
         <w:rPr>
           <w:sz w:val="18"/>
           <w:szCs w:val="18"/>
+          <w:highlight w:val="yellow"/>
         </w:rPr>
         <w:lastRenderedPageBreak/>
+        <w:t>Motor.</w:t>
+      </w:r>
+      <w:r>
+        <w:rPr>
+          <w:sz w:val="18"/>
+          <w:szCs w:val="18"/>
+        </w:rPr>
+        <w:t xml:space="preserve"> </w:t>
+      </w:r>
+    </w:p>
+    <w:p>
+      <w:pPr>
+        <w:ind w:left="360"/>
+        <w:rPr>
+          <w:sz w:val="18"/>
+          <w:szCs w:val="18"/>
+        </w:rPr>
+      </w:pPr>
+      <w:r>
+        <w:rPr>
+          <w:sz w:val="18"/>
+          <w:szCs w:val="18"/>
+        </w:rPr>
         <w:t xml:space="preserve">Va por </w:t>
       </w:r>
       <w:r>
@@ -1056,7 +1287,22 @@
           <w:sz w:val="18"/>
           <w:szCs w:val="18"/>
         </w:rPr>
-        <w:t xml:space="preserve">. El sistema comienza en el año 476 D.C. En cada jornada ocurre uno o varios </w:t>
+        <w:t xml:space="preserve">. El sistema comienza en el año 476 D.C. En cada jornada </w:t>
+      </w:r>
+      <w:r>
+        <w:rPr>
+          <w:sz w:val="18"/>
+          <w:szCs w:val="18"/>
+          <w:highlight w:val="green"/>
+        </w:rPr>
+        <w:t>ocurre</w:t>
+      </w:r>
+      <w:r>
+        <w:rPr>
+          <w:sz w:val="18"/>
+          <w:szCs w:val="18"/>
+        </w:rPr>
+        <w:t xml:space="preserve"> uno o varios </w:t>
       </w:r>
       <w:r>
         <w:rPr>
@@ -2644,7 +2890,25 @@
         <w:t>:</w:t>
       </w:r>
       <w:r>
-        <w:t xml:space="preserve"> Cumple 1,4 , se descarta</w:t>
+        <w:t xml:space="preserve"> Cumple 1,</w:t>
+      </w:r>
+      <w:r>
+        <w:t>2,</w:t>
+      </w:r>
+      <w:r>
+        <w:t>4 ,</w:t>
+      </w:r>
+      <w:r>
+        <w:t>3</w:t>
+      </w:r>
+      <w:r>
+        <w:t xml:space="preserve"> </w:t>
+      </w:r>
+      <w:r>
+        <w:sym w:font="Wingdings" w:char="F0E0"/>
+      </w:r>
+      <w:r>
+        <w:t>Se considera objeto</w:t>
       </w:r>
     </w:p>
     <w:p>
@@ -2665,6 +2929,18 @@
       <w:r>
         <w:t>:</w:t>
       </w:r>
+      <w:r>
+        <w:t xml:space="preserve"> </w:t>
+      </w:r>
+      <w:r>
+        <w:t xml:space="preserve">Cumple 1,4 ,3 </w:t>
+      </w:r>
+      <w:r>
+        <w:sym w:font="Wingdings" w:char="F0E0"/>
+      </w:r>
+      <w:r>
+        <w:t>Se considera objeto</w:t>
+      </w:r>
     </w:p>
     <w:p>
       <w:pPr>
@@ -2684,6 +2960,18 @@
       <w:r>
         <w:t>:</w:t>
       </w:r>
+      <w:r>
+        <w:t xml:space="preserve"> </w:t>
+      </w:r>
+      <w:r>
+        <w:t xml:space="preserve">Cumple 1,4 ,3 </w:t>
+      </w:r>
+      <w:r>
+        <w:sym w:font="Wingdings" w:char="F0E0"/>
+      </w:r>
+      <w:r>
+        <w:t>Se considera objeto</w:t>
+      </w:r>
     </w:p>
     <w:p>
       <w:pPr>
@@ -2711,6 +2999,18 @@
         </w:rPr>
         <w:t>:</w:t>
       </w:r>
+      <w:r>
+        <w:t xml:space="preserve"> </w:t>
+      </w:r>
+      <w:r>
+        <w:t xml:space="preserve">Cumple 1,4 ,3 </w:t>
+      </w:r>
+      <w:r>
+        <w:sym w:font="Wingdings" w:char="F0E0"/>
+      </w:r>
+      <w:r>
+        <w:t>Se considera objeto</w:t>
+      </w:r>
     </w:p>
     <w:p>
       <w:pPr>
@@ -2719,16 +3019,36 @@
           <w:ilvl w:val="0"/>
           <w:numId w:val="1"/>
         </w:numPr>
-      </w:pPr>
-      <w:r>
         <w:rPr>
           <w:b/>
           <w:bCs/>
         </w:rPr>
-        <w:t>Nacimiento</w:t>
-      </w:r>
-      <w:r>
+      </w:pPr>
+      <w:r>
+        <w:rPr>
+          <w:b/>
+          <w:bCs/>
+        </w:rPr>
+        <w:t>Recaudación</w:t>
+      </w:r>
+      <w:r>
+        <w:rPr>
+          <w:b/>
+          <w:bCs/>
+        </w:rPr>
         <w:t>:</w:t>
+      </w:r>
+      <w:r>
+        <w:t xml:space="preserve"> </w:t>
+      </w:r>
+      <w:r>
+        <w:t xml:space="preserve">Cumple 1,4 ,3 </w:t>
+      </w:r>
+      <w:r>
+        <w:sym w:font="Wingdings" w:char="F0E0"/>
+      </w:r>
+      <w:r>
+        <w:t>Se considera objeto</w:t>
       </w:r>
     </w:p>
     <w:p>
@@ -2738,24 +3058,29 @@
           <w:ilvl w:val="0"/>
           <w:numId w:val="1"/>
         </w:numPr>
+      </w:pPr>
+      <w:r>
         <w:rPr>
           <w:b/>
           <w:bCs/>
         </w:rPr>
-      </w:pPr>
+        <w:t>Pregunta</w:t>
+      </w:r>
       <w:r>
         <w:rPr>
           <w:b/>
           <w:bCs/>
         </w:rPr>
-        <w:t>Impuestos</w:t>
-      </w:r>
-      <w:r>
-        <w:rPr>
-          <w:b/>
-          <w:bCs/>
-        </w:rPr>
         <w:t>:</w:t>
+      </w:r>
+      <w:r>
+        <w:t xml:space="preserve"> Cumple los criterios 1,2,3 </w:t>
+      </w:r>
+      <w:r>
+        <w:sym w:font="Wingdings" w:char="F0E0"/>
+      </w:r>
+      <w:r>
+        <w:t>Se considera objeto</w:t>
       </w:r>
     </w:p>
     <w:p>
@@ -2771,7 +3096,7 @@
           <w:b/>
           <w:bCs/>
         </w:rPr>
-        <w:t>Pregunta</w:t>
+        <w:t>Respuesta</w:t>
       </w:r>
       <w:r>
         <w:rPr>
@@ -2797,29 +3122,24 @@
           <w:ilvl w:val="0"/>
           <w:numId w:val="1"/>
         </w:numPr>
-      </w:pPr>
-      <w:r>
         <w:rPr>
           <w:b/>
           <w:bCs/>
         </w:rPr>
-        <w:t>Respuesta</w:t>
-      </w:r>
+      </w:pPr>
       <w:r>
         <w:rPr>
           <w:b/>
           <w:bCs/>
         </w:rPr>
+        <w:t>Juego</w:t>
+      </w:r>
+      <w:r>
+        <w:rPr>
+          <w:b/>
+          <w:bCs/>
+        </w:rPr>
         <w:t>:</w:t>
-      </w:r>
-      <w:r>
-        <w:t xml:space="preserve"> Cumple los criterios 1,2,3 </w:t>
-      </w:r>
-      <w:r>
-        <w:sym w:font="Wingdings" w:char="F0E0"/>
-      </w:r>
-      <w:r>
-        <w:t>Se considera objeto</w:t>
       </w:r>
     </w:p>
     <w:p>
@@ -2829,24 +3149,32 @@
           <w:ilvl w:val="0"/>
           <w:numId w:val="1"/>
         </w:numPr>
+      </w:pPr>
+      <w:r>
         <w:rPr>
           <w:b/>
           <w:bCs/>
         </w:rPr>
-      </w:pPr>
+        <w:t>Jornada</w:t>
+      </w:r>
       <w:r>
         <w:rPr>
           <w:b/>
           <w:bCs/>
         </w:rPr>
-        <w:t>Juego</w:t>
-      </w:r>
-      <w:r>
-        <w:rPr>
-          <w:b/>
-          <w:bCs/>
-        </w:rPr>
         <w:t>:</w:t>
+      </w:r>
+      <w:r>
+        <w:t xml:space="preserve"> </w:t>
+      </w:r>
+      <w:r>
+        <w:t xml:space="preserve">Cumple 1,4 ,3 </w:t>
+      </w:r>
+      <w:r>
+        <w:sym w:font="Wingdings" w:char="F0E0"/>
+      </w:r>
+      <w:r>
+        <w:t>Se considera objeto</w:t>
       </w:r>
     </w:p>
     <w:p>
@@ -2856,23 +3184,24 @@
           <w:ilvl w:val="0"/>
           <w:numId w:val="1"/>
         </w:numPr>
-      </w:pPr>
-      <w:r>
         <w:rPr>
           <w:b/>
           <w:bCs/>
         </w:rPr>
-        <w:t>Jornada</w:t>
-      </w:r>
+      </w:pPr>
       <w:r>
         <w:rPr>
           <w:b/>
           <w:bCs/>
         </w:rPr>
-        <w:t>:</w:t>
-      </w:r>
-      <w:r>
-        <w:t xml:space="preserve"> No cumple requisitos, se descarta</w:t>
+        <w:t>Ciudad</w:t>
+      </w:r>
+      <w:r>
+        <w:rPr>
+          <w:b/>
+          <w:bCs/>
+        </w:rPr>
+        <w:t xml:space="preserve">: </w:t>
       </w:r>
     </w:p>
     <w:p>
@@ -2882,73 +3211,42 @@
           <w:ilvl w:val="0"/>
           <w:numId w:val="1"/>
         </w:numPr>
+      </w:pPr>
+      <w:r>
         <w:rPr>
           <w:b/>
           <w:bCs/>
         </w:rPr>
-      </w:pPr>
-      <w:bookmarkStart w:id="0" w:name="_GoBack"/>
+        <w:t>Jugador</w:t>
+      </w:r>
       <w:r>
         <w:rPr>
           <w:b/>
           <w:bCs/>
         </w:rPr>
-        <w:t>Ciudad</w:t>
-      </w:r>
-      <w:r>
-        <w:rPr>
-          <w:b/>
-          <w:bCs/>
-        </w:rPr>
-        <w:t xml:space="preserve">: </w:t>
-      </w:r>
-    </w:p>
-    <w:bookmarkEnd w:id="0"/>
-    <w:p>
-      <w:pPr>
-        <w:pStyle w:val="Prrafodelista"/>
-        <w:numPr>
-          <w:ilvl w:val="0"/>
-          <w:numId w:val="1"/>
-        </w:numPr>
-      </w:pPr>
-      <w:r>
-        <w:rPr>
-          <w:b/>
-          <w:bCs/>
-        </w:rPr>
-        <w:t>Jugador</w:t>
-      </w:r>
-      <w:r>
-        <w:rPr>
-          <w:b/>
-          <w:bCs/>
-        </w:rPr>
         <w:t>:</w:t>
       </w:r>
       <w:r>
         <w:t xml:space="preserve"> </w:t>
       </w:r>
       <w:r>
-        <w:t xml:space="preserve">Cumple el criterio </w:t>
-      </w:r>
-      <w:r>
-        <w:t>1,</w:t>
-      </w:r>
-      <w:r>
-        <w:t>2, teniendo un solo atributo (</w:t>
-      </w:r>
-      <w:proofErr w:type="spellStart"/>
-      <w:r>
-        <w:t>login</w:t>
-      </w:r>
-      <w:proofErr w:type="spellEnd"/>
-      <w:r>
-        <w:t>), se descarta</w:t>
+        <w:t xml:space="preserve">Cumple 1,4 ,3 </w:t>
+      </w:r>
+      <w:r>
+        <w:sym w:font="Wingdings" w:char="F0E0"/>
+      </w:r>
+      <w:r>
+        <w:t>Se considera objeto</w:t>
       </w:r>
     </w:p>
     <w:p/>
     <w:p/>
+    <w:p/>
+    <w:p/>
+    <w:p>
+      <w:bookmarkStart w:id="0" w:name="_GoBack"/>
+      <w:bookmarkEnd w:id="0"/>
+    </w:p>
     <w:p>
       <w:pPr>
         <w:pStyle w:val="Ttulo1"/>
@@ -2969,6 +3267,7 @@
           <w:iCs/>
           <w:color w:val="ACB9CA" w:themeColor="text2" w:themeTint="66"/>
         </w:rPr>
+        <w:lastRenderedPageBreak/>
         <w:t>3.Obtención de los atributos de los objetos.</w:t>
       </w:r>
     </w:p>
@@ -3105,7 +3404,6 @@
           </w:tcPr>
           <w:p>
             <w:r>
-              <w:lastRenderedPageBreak/>
               <w:t>Tabernero</w:t>
             </w:r>
           </w:p>
@@ -5213,7 +5511,7 @@
 </file>
 
 <file path=customXml/itemProps1.xml><?xml version="1.0" encoding="utf-8"?>
-<ds:datastoreItem xmlns:ds="http://schemas.openxmlformats.org/officeDocument/2006/customXml" ds:itemID="{31482180-57E2-4836-98B6-09D6E73141F1}">
+<ds:datastoreItem xmlns:ds="http://schemas.openxmlformats.org/officeDocument/2006/customXml" ds:itemID="{D2C660B2-9016-4D21-9113-4AD99D0E0E2A}">
   <ds:schemaRefs>
     <ds:schemaRef ds:uri="http://schemas.openxmlformats.org/officeDocument/2006/bibliography"/>
   </ds:schemaRefs>

</xml_diff>

<commit_message>
COMMIT QUE INCLUYE CAMBIOS EN LA ESTRUCTURA DEL DIAGRAMA Y ADICION DE CONTENIDO EN EL DOCUMENTO
</commit_message>
<xml_diff>
--- a/juego medieval.docx
+++ b/juego medieval.docx
@@ -22,7 +22,22 @@
           <w:sz w:val="18"/>
           <w:szCs w:val="18"/>
         </w:rPr>
-        <w:t xml:space="preserve">Se propone la realización de un juego de rol. El juego estará basado en la ficción y se sitúa la historia en la edad media. El usuario tiene que </w:t>
+        <w:t xml:space="preserve">Se propone la realización de un </w:t>
+      </w:r>
+      <w:r>
+        <w:rPr>
+          <w:sz w:val="18"/>
+          <w:szCs w:val="18"/>
+          <w:highlight w:val="yellow"/>
+        </w:rPr>
+        <w:t>juego</w:t>
+      </w:r>
+      <w:r>
+        <w:rPr>
+          <w:sz w:val="18"/>
+          <w:szCs w:val="18"/>
+        </w:rPr>
+        <w:t xml:space="preserve"> de rol. El juego estará basado en la ficción y se sitúa la historia en la edad media. El usuario tiene que </w:t>
       </w:r>
       <w:r>
         <w:rPr>
@@ -3141,6 +3156,13 @@
         </w:rPr>
         <w:t>:</w:t>
       </w:r>
+      <w:r>
+        <w:rPr>
+          <w:b/>
+          <w:bCs/>
+        </w:rPr>
+        <w:t xml:space="preserve"> Se considera objeto ya que necesitamos algo que nos englobe a todo</w:t>
+      </w:r>
     </w:p>
     <w:p>
       <w:pPr>
@@ -3243,10 +3265,7 @@
     <w:p/>
     <w:p/>
     <w:p/>
-    <w:p>
-      <w:bookmarkStart w:id="0" w:name="_GoBack"/>
-      <w:bookmarkEnd w:id="0"/>
-    </w:p>
+    <w:p/>
     <w:p>
       <w:pPr>
         <w:pStyle w:val="Ttulo1"/>
@@ -3332,7 +3351,7 @@
           </w:tcPr>
           <w:p>
             <w:r>
-              <w:t>Granjero</w:t>
+              <w:t>Juego</w:t>
             </w:r>
           </w:p>
         </w:tc>
@@ -3342,7 +3361,7 @@
           </w:tcPr>
           <w:p>
             <w:r>
-              <w:t>Descendencia, número</w:t>
+              <w:t>Nombre</w:t>
             </w:r>
           </w:p>
         </w:tc>
@@ -3354,7 +3373,7 @@
           </w:tcPr>
           <w:p>
             <w:r>
-              <w:t>Artesano</w:t>
+              <w:t>Sistema Interactivo</w:t>
             </w:r>
           </w:p>
         </w:tc>
@@ -3362,11 +3381,7 @@
           <w:tcPr>
             <w:tcW w:w="4247" w:type="dxa"/>
           </w:tcPr>
-          <w:p>
-            <w:r>
-              <w:t>Descendencia, número</w:t>
-            </w:r>
-          </w:p>
+          <w:p/>
         </w:tc>
       </w:tr>
       <w:tr>
@@ -3376,7 +3391,7 @@
           </w:tcPr>
           <w:p>
             <w:r>
-              <w:t>Militar</w:t>
+              <w:t>Pregunta</w:t>
             </w:r>
           </w:p>
         </w:tc>
@@ -3386,13 +3401,7 @@
           </w:tcPr>
           <w:p>
             <w:r>
-              <w:t>Tipo,</w:t>
-            </w:r>
-            <w:r>
-              <w:t xml:space="preserve"> </w:t>
-            </w:r>
-            <w:r>
-              <w:t>número</w:t>
+              <w:t>Respuesta</w:t>
             </w:r>
           </w:p>
         </w:tc>
@@ -3404,7 +3413,7 @@
           </w:tcPr>
           <w:p>
             <w:r>
-              <w:t>Tabernero</w:t>
+              <w:t>Usuario</w:t>
             </w:r>
           </w:p>
         </w:tc>
@@ -3413,15 +3422,11 @@
             <w:tcW w:w="4247" w:type="dxa"/>
           </w:tcPr>
           <w:p>
-            <w:r>
-              <w:t>N</w:t>
-            </w:r>
-            <w:r>
-              <w:t>úmero</w:t>
-            </w:r>
-            <w:r>
-              <w:t>, taberna</w:t>
-            </w:r>
+            <w:proofErr w:type="spellStart"/>
+            <w:r>
+              <w:t>Login</w:t>
+            </w:r>
+            <w:proofErr w:type="spellEnd"/>
           </w:p>
         </w:tc>
       </w:tr>
@@ -3432,7 +3437,7 @@
           </w:tcPr>
           <w:p>
             <w:r>
-              <w:t>Cura</w:t>
+              <w:t>Ciudad</w:t>
             </w:r>
           </w:p>
         </w:tc>
@@ -3441,11 +3446,13 @@
             <w:tcW w:w="4247" w:type="dxa"/>
           </w:tcPr>
           <w:p>
-            <w:r>
-              <w:t>N</w:t>
-            </w:r>
-            <w:r>
-              <w:t>úmero</w:t>
+            <w:pPr>
+              <w:rPr>
+                <w:u w:val="single"/>
+              </w:rPr>
+            </w:pPr>
+            <w:r>
+              <w:t>Nombre</w:t>
             </w:r>
           </w:p>
         </w:tc>
@@ -3455,13 +3462,21 @@
           <w:tcPr>
             <w:tcW w:w="4247" w:type="dxa"/>
           </w:tcPr>
-          <w:p/>
+          <w:p>
+            <w:r>
+              <w:t xml:space="preserve">Ciudadano </w:t>
+            </w:r>
+          </w:p>
         </w:tc>
         <w:tc>
           <w:tcPr>
             <w:tcW w:w="4247" w:type="dxa"/>
           </w:tcPr>
-          <w:p/>
+          <w:p>
+            <w:r>
+              <w:t>Número</w:t>
+            </w:r>
+          </w:p>
         </w:tc>
       </w:tr>
       <w:tr>
@@ -3469,13 +3484,347 @@
           <w:tcPr>
             <w:tcW w:w="4247" w:type="dxa"/>
           </w:tcPr>
+          <w:p>
+            <w:r>
+              <w:t>Granjero</w:t>
+            </w:r>
+          </w:p>
+        </w:tc>
+        <w:tc>
+          <w:tcPr>
+            <w:tcW w:w="4247" w:type="dxa"/>
+          </w:tcPr>
+          <w:p>
+            <w:r>
+              <w:t>Descendencia, número</w:t>
+            </w:r>
+          </w:p>
+        </w:tc>
+      </w:tr>
+      <w:tr>
+        <w:tc>
+          <w:tcPr>
+            <w:tcW w:w="4247" w:type="dxa"/>
+          </w:tcPr>
+          <w:p>
+            <w:r>
+              <w:t>Artesano</w:t>
+            </w:r>
+          </w:p>
+        </w:tc>
+        <w:tc>
+          <w:tcPr>
+            <w:tcW w:w="4247" w:type="dxa"/>
+          </w:tcPr>
+          <w:p>
+            <w:r>
+              <w:t>Descendencia, número</w:t>
+            </w:r>
+          </w:p>
+        </w:tc>
+      </w:tr>
+      <w:tr>
+        <w:tc>
+          <w:tcPr>
+            <w:tcW w:w="4247" w:type="dxa"/>
+          </w:tcPr>
+          <w:p>
+            <w:r>
+              <w:t>Militar</w:t>
+            </w:r>
+          </w:p>
+        </w:tc>
+        <w:tc>
+          <w:tcPr>
+            <w:tcW w:w="4247" w:type="dxa"/>
+          </w:tcPr>
+          <w:p>
+            <w:r>
+              <w:t>Tipo, número</w:t>
+            </w:r>
+          </w:p>
+        </w:tc>
+      </w:tr>
+      <w:tr>
+        <w:tc>
+          <w:tcPr>
+            <w:tcW w:w="4247" w:type="dxa"/>
+          </w:tcPr>
+          <w:p>
+            <w:r>
+              <w:t>Compañía</w:t>
+            </w:r>
+          </w:p>
+        </w:tc>
+        <w:tc>
+          <w:tcPr>
+            <w:tcW w:w="4247" w:type="dxa"/>
+          </w:tcPr>
+          <w:p>
+            <w:r>
+              <w:t>Organización</w:t>
+            </w:r>
+          </w:p>
+        </w:tc>
+      </w:tr>
+      <w:tr>
+        <w:tc>
+          <w:tcPr>
+            <w:tcW w:w="4247" w:type="dxa"/>
+          </w:tcPr>
+          <w:p>
+            <w:r>
+              <w:t>Tabernero</w:t>
+            </w:r>
+          </w:p>
+        </w:tc>
+        <w:tc>
+          <w:tcPr>
+            <w:tcW w:w="4247" w:type="dxa"/>
+          </w:tcPr>
+          <w:p>
+            <w:r>
+              <w:t>Número, taberna</w:t>
+            </w:r>
+          </w:p>
+        </w:tc>
+      </w:tr>
+      <w:tr>
+        <w:tc>
+          <w:tcPr>
+            <w:tcW w:w="4247" w:type="dxa"/>
+          </w:tcPr>
+          <w:p>
+            <w:r>
+              <w:t>Cura</w:t>
+            </w:r>
+          </w:p>
+        </w:tc>
+        <w:tc>
+          <w:tcPr>
+            <w:tcW w:w="4247" w:type="dxa"/>
+          </w:tcPr>
+          <w:p>
+            <w:r>
+              <w:t>Número</w:t>
+            </w:r>
+          </w:p>
+        </w:tc>
+      </w:tr>
+      <w:tr>
+        <w:tc>
+          <w:tcPr>
+            <w:tcW w:w="4247" w:type="dxa"/>
+          </w:tcPr>
+          <w:p>
+            <w:r>
+              <w:t>Eventos</w:t>
+            </w:r>
+          </w:p>
+        </w:tc>
+        <w:tc>
+          <w:tcPr>
+            <w:tcW w:w="4247" w:type="dxa"/>
+          </w:tcPr>
+          <w:p>
+            <w:r>
+              <w:t xml:space="preserve">Alegría Población </w:t>
+            </w:r>
+          </w:p>
+        </w:tc>
+      </w:tr>
+      <w:tr>
+        <w:tc>
+          <w:tcPr>
+            <w:tcW w:w="4247" w:type="dxa"/>
+          </w:tcPr>
+          <w:p>
+            <w:r>
+              <w:t>Recaudar</w:t>
+            </w:r>
+          </w:p>
+        </w:tc>
+        <w:tc>
+          <w:tcPr>
+            <w:tcW w:w="4247" w:type="dxa"/>
+          </w:tcPr>
+          <w:p>
+            <w:r>
+              <w:t>Impuesto</w:t>
+            </w:r>
+          </w:p>
+        </w:tc>
+      </w:tr>
+      <w:tr>
+        <w:tc>
+          <w:tcPr>
+            <w:tcW w:w="4247" w:type="dxa"/>
+          </w:tcPr>
+          <w:p>
+            <w:r>
+              <w:t>Creación espectáculo</w:t>
+            </w:r>
+          </w:p>
+        </w:tc>
+        <w:tc>
+          <w:tcPr>
+            <w:tcW w:w="4247" w:type="dxa"/>
+          </w:tcPr>
           <w:p/>
         </w:tc>
+      </w:tr>
+      <w:tr>
         <w:tc>
           <w:tcPr>
             <w:tcW w:w="4247" w:type="dxa"/>
           </w:tcPr>
+          <w:p>
+            <w:r>
+              <w:t>Creación Taberna</w:t>
+            </w:r>
+          </w:p>
+        </w:tc>
+        <w:tc>
+          <w:tcPr>
+            <w:tcW w:w="4247" w:type="dxa"/>
+          </w:tcPr>
           <w:p/>
+        </w:tc>
+      </w:tr>
+      <w:tr>
+        <w:tc>
+          <w:tcPr>
+            <w:tcW w:w="4247" w:type="dxa"/>
+          </w:tcPr>
+          <w:p>
+            <w:r>
+              <w:t>Ataque Bárbaro</w:t>
+            </w:r>
+          </w:p>
+        </w:tc>
+        <w:tc>
+          <w:tcPr>
+            <w:tcW w:w="4247" w:type="dxa"/>
+          </w:tcPr>
+          <w:p>
+            <w:r>
+              <w:t>Tipo, Número de víctimas</w:t>
+            </w:r>
+          </w:p>
+        </w:tc>
+      </w:tr>
+      <w:tr>
+        <w:tc>
+          <w:tcPr>
+            <w:tcW w:w="4247" w:type="dxa"/>
+          </w:tcPr>
+          <w:p>
+            <w:r>
+              <w:t>Sequía</w:t>
+            </w:r>
+          </w:p>
+        </w:tc>
+        <w:tc>
+          <w:tcPr>
+            <w:tcW w:w="4247" w:type="dxa"/>
+          </w:tcPr>
+          <w:p/>
+        </w:tc>
+      </w:tr>
+      <w:tr>
+        <w:tc>
+          <w:tcPr>
+            <w:tcW w:w="4247" w:type="dxa"/>
+          </w:tcPr>
+          <w:p>
+            <w:r>
+              <w:t>Falsos Profetas</w:t>
+            </w:r>
+          </w:p>
+        </w:tc>
+        <w:tc>
+          <w:tcPr>
+            <w:tcW w:w="4247" w:type="dxa"/>
+          </w:tcPr>
+          <w:p/>
+        </w:tc>
+      </w:tr>
+      <w:tr>
+        <w:tc>
+          <w:tcPr>
+            <w:tcW w:w="4247" w:type="dxa"/>
+          </w:tcPr>
+          <w:p>
+            <w:r>
+              <w:t>Revuelta Callejera</w:t>
+            </w:r>
+          </w:p>
+        </w:tc>
+        <w:tc>
+          <w:tcPr>
+            <w:tcW w:w="4247" w:type="dxa"/>
+          </w:tcPr>
+          <w:p/>
+        </w:tc>
+      </w:tr>
+      <w:tr>
+        <w:tc>
+          <w:tcPr>
+            <w:tcW w:w="4247" w:type="dxa"/>
+          </w:tcPr>
+          <w:p>
+            <w:r>
+              <w:t>Peste</w:t>
+            </w:r>
+          </w:p>
+        </w:tc>
+        <w:tc>
+          <w:tcPr>
+            <w:tcW w:w="4247" w:type="dxa"/>
+          </w:tcPr>
+          <w:p/>
+        </w:tc>
+      </w:tr>
+      <w:tr>
+        <w:tc>
+          <w:tcPr>
+            <w:tcW w:w="4247" w:type="dxa"/>
+          </w:tcPr>
+          <w:p>
+            <w:r>
+              <w:t>Motor</w:t>
+            </w:r>
+          </w:p>
+        </w:tc>
+        <w:tc>
+          <w:tcPr>
+            <w:tcW w:w="4247" w:type="dxa"/>
+          </w:tcPr>
+          <w:p/>
+        </w:tc>
+      </w:tr>
+      <w:tr>
+        <w:tc>
+          <w:tcPr>
+            <w:tcW w:w="4247" w:type="dxa"/>
+          </w:tcPr>
+          <w:p>
+            <w:r>
+              <w:t>Jornadas</w:t>
+            </w:r>
+            <w:bookmarkStart w:id="0" w:name="_GoBack"/>
+            <w:bookmarkEnd w:id="0"/>
+          </w:p>
+        </w:tc>
+        <w:tc>
+          <w:tcPr>
+            <w:tcW w:w="4247" w:type="dxa"/>
+          </w:tcPr>
+          <w:p>
+            <w:r>
+              <w:t>Año, Día</w:t>
+            </w:r>
+          </w:p>
         </w:tc>
       </w:tr>
     </w:tbl>
@@ -5511,7 +5860,7 @@
 </file>
 
 <file path=customXml/itemProps1.xml><?xml version="1.0" encoding="utf-8"?>
-<ds:datastoreItem xmlns:ds="http://schemas.openxmlformats.org/officeDocument/2006/customXml" ds:itemID="{D2C660B2-9016-4D21-9113-4AD99D0E0E2A}">
+<ds:datastoreItem xmlns:ds="http://schemas.openxmlformats.org/officeDocument/2006/customXml" ds:itemID="{8ABF2DCC-DF7C-49E6-918F-C1A44086D4F7}">
   <ds:schemaRefs>
     <ds:schemaRef ds:uri="http://schemas.openxmlformats.org/officeDocument/2006/bibliography"/>
   </ds:schemaRefs>

</xml_diff>

<commit_message>
Se han añadido nuevas relaciones y modificado atributos en el diagrama. Se ha modificado el documento
</commit_message>
<xml_diff>
--- a/juego medieval.docx
+++ b/juego medieval.docx
@@ -37,7 +37,22 @@
           <w:sz w:val="18"/>
           <w:szCs w:val="18"/>
         </w:rPr>
-        <w:t xml:space="preserve"> de rol. El juego estará basado en la ficción y se sitúa la historia en la edad media. El usuario tiene que </w:t>
+        <w:t xml:space="preserve"> de rol. El juego estará basado en la ficción y se sitúa la historia en la edad media. El </w:t>
+      </w:r>
+      <w:r>
+        <w:rPr>
+          <w:sz w:val="18"/>
+          <w:szCs w:val="18"/>
+          <w:highlight w:val="yellow"/>
+        </w:rPr>
+        <w:t>usuario</w:t>
+      </w:r>
+      <w:r>
+        <w:rPr>
+          <w:sz w:val="18"/>
+          <w:szCs w:val="18"/>
+        </w:rPr>
+        <w:t xml:space="preserve"> tiene que </w:t>
       </w:r>
       <w:r>
         <w:rPr>
@@ -97,7 +112,7 @@
           <w:sz w:val="18"/>
           <w:szCs w:val="18"/>
         </w:rPr>
-        <w:t xml:space="preserve">. El objetivo es hacer prosperar la ciudad lo más posible. El juego tendrá un motor de ejecución que irá modificando las condiciones del juego y hará que este sea factible de jugar. La </w:t>
+        <w:t xml:space="preserve">. El </w:t>
       </w:r>
       <w:r>
         <w:rPr>
@@ -105,6 +120,51 @@
           <w:szCs w:val="18"/>
           <w:highlight w:val="yellow"/>
         </w:rPr>
+        <w:t>objetivo</w:t>
+      </w:r>
+      <w:r>
+        <w:rPr>
+          <w:sz w:val="18"/>
+          <w:szCs w:val="18"/>
+        </w:rPr>
+        <w:t xml:space="preserve"> es hacer </w:t>
+      </w:r>
+      <w:r>
+        <w:rPr>
+          <w:sz w:val="18"/>
+          <w:szCs w:val="18"/>
+          <w:highlight w:val="green"/>
+        </w:rPr>
+        <w:t>prosperar</w:t>
+      </w:r>
+      <w:r>
+        <w:rPr>
+          <w:sz w:val="18"/>
+          <w:szCs w:val="18"/>
+        </w:rPr>
+        <w:t xml:space="preserve"> la ciudad lo más posible. El juego tendrá un motor de ejecución que </w:t>
+      </w:r>
+      <w:r>
+        <w:rPr>
+          <w:sz w:val="18"/>
+          <w:szCs w:val="18"/>
+          <w:highlight w:val="green"/>
+        </w:rPr>
+        <w:t>irá modificando las condiciones</w:t>
+      </w:r>
+      <w:r>
+        <w:rPr>
+          <w:sz w:val="18"/>
+          <w:szCs w:val="18"/>
+        </w:rPr>
+        <w:t xml:space="preserve"> del juego y hará que este sea factible de jugar. La </w:t>
+      </w:r>
+      <w:r>
+        <w:rPr>
+          <w:sz w:val="18"/>
+          <w:szCs w:val="18"/>
+          <w:highlight w:val="yellow"/>
+        </w:rPr>
         <w:t>ciudad</w:t>
       </w:r>
       <w:r>
@@ -118,7 +178,6 @@
         <w:rPr>
           <w:sz w:val="18"/>
           <w:szCs w:val="18"/>
-          <w:highlight w:val="yellow"/>
         </w:rPr>
         <w:t>usuario</w:t>
       </w:r>
@@ -1302,7 +1361,22 @@
           <w:sz w:val="18"/>
           <w:szCs w:val="18"/>
         </w:rPr>
-        <w:t xml:space="preserve">. El sistema comienza en el año 476 D.C. En cada jornada </w:t>
+        <w:t xml:space="preserve">. El sistema comienza en el </w:t>
+      </w:r>
+      <w:r>
+        <w:rPr>
+          <w:sz w:val="18"/>
+          <w:szCs w:val="18"/>
+          <w:highlight w:val="yellow"/>
+        </w:rPr>
+        <w:t>año</w:t>
+      </w:r>
+      <w:r>
+        <w:rPr>
+          <w:sz w:val="18"/>
+          <w:szCs w:val="18"/>
+        </w:rPr>
+        <w:t xml:space="preserve"> 476 D.C. En cada jornada </w:t>
       </w:r>
       <w:r>
         <w:rPr>
@@ -1323,7 +1397,6 @@
         <w:rPr>
           <w:sz w:val="18"/>
           <w:szCs w:val="18"/>
-          <w:highlight w:val="yellow"/>
         </w:rPr>
         <w:t>eventos</w:t>
       </w:r>
@@ -1333,12 +1406,48 @@
           <w:szCs w:val="18"/>
         </w:rPr>
         <w:t xml:space="preserve"> de forma aleatoria.</w:t>
+      </w:r>
+    </w:p>
+    <w:p>
+      <w:pPr>
+        <w:pStyle w:val="Ttulo1"/>
+        <w:tabs>
+          <w:tab w:val="right" w:pos="8504"/>
+        </w:tabs>
+        <w:jc w:val="left"/>
+        <w:rPr>
+          <w:b/>
+          <w:bCs/>
+          <w:i/>
+          <w:iCs/>
+          <w:color w:val="ACB9CA" w:themeColor="text2" w:themeTint="66"/>
+        </w:rPr>
+      </w:pPr>
+      <w:r>
+        <w:rPr>
+          <w:b/>
+          <w:bCs/>
+          <w:i/>
+          <w:iCs/>
+          <w:color w:val="ACB9CA" w:themeColor="text2" w:themeTint="66"/>
+        </w:rPr>
+        <w:t>1.Elección de sustantivos y su posible categorí</w:t>
+      </w:r>
+      <w:r>
+        <w:rPr>
+          <w:b/>
+          <w:bCs/>
+          <w:i/>
+          <w:iCs/>
+          <w:color w:val="ACB9CA" w:themeColor="text2" w:themeTint="66"/>
+        </w:rPr>
+        <w:t>a:</w:t>
       </w:r>
     </w:p>
     <w:tbl>
       <w:tblPr>
         <w:tblStyle w:val="Tablaconcuadrcula"/>
-        <w:tblpPr w:leftFromText="141" w:rightFromText="141" w:vertAnchor="page" w:horzAnchor="margin" w:tblpXSpec="center" w:tblpY="3877"/>
+        <w:tblpPr w:leftFromText="141" w:rightFromText="141" w:vertAnchor="text" w:horzAnchor="margin" w:tblpXSpec="center" w:tblpY="247"/>
         <w:tblW w:w="0" w:type="auto"/>
         <w:tblLook w:val="04A0" w:firstRow="1" w:lastRow="0" w:firstColumn="1" w:lastColumn="0" w:noHBand="0" w:noVBand="1"/>
       </w:tblPr>
@@ -1347,6 +1456,9 @@
         <w:gridCol w:w="2111"/>
       </w:tblGrid>
       <w:tr>
+        <w:trPr>
+          <w:trHeight w:val="256"/>
+        </w:trPr>
         <w:tc>
           <w:tcPr>
             <w:tcW w:w="0" w:type="auto"/>
@@ -1373,6 +1485,9 @@
         </w:tc>
       </w:tr>
       <w:tr>
+        <w:trPr>
+          <w:trHeight w:val="256"/>
+        </w:trPr>
         <w:tc>
           <w:tcPr>
             <w:tcW w:w="0" w:type="auto"/>
@@ -1421,50 +1536,56 @@
         </w:tc>
       </w:tr>
       <w:tr>
-        <w:tc>
-          <w:tcPr>
-            <w:tcW w:w="0" w:type="auto"/>
-            <w:shd w:val="clear" w:color="auto" w:fill="D5DCE4" w:themeFill="text2" w:themeFillTint="33"/>
-            <w:vAlign w:val="center"/>
-          </w:tcPr>
-          <w:p>
-            <w:pPr>
-              <w:jc w:val="center"/>
-            </w:pPr>
-            <w:r>
-              <w:t>Granjero</w:t>
-            </w:r>
-          </w:p>
-        </w:tc>
-        <w:tc>
-          <w:tcPr>
-            <w:tcW w:w="0" w:type="auto"/>
-            <w:shd w:val="clear" w:color="auto" w:fill="D5DCE4" w:themeFill="text2" w:themeFillTint="33"/>
-            <w:vAlign w:val="center"/>
-          </w:tcPr>
-          <w:p>
-            <w:pPr>
-              <w:jc w:val="center"/>
-            </w:pPr>
-            <w:r>
-              <w:t>Rol o entidad</w:t>
+        <w:trPr>
+          <w:trHeight w:val="257"/>
+        </w:trPr>
+        <w:tc>
+          <w:tcPr>
+            <w:tcW w:w="0" w:type="auto"/>
+            <w:shd w:val="clear" w:color="auto" w:fill="D5DCE4" w:themeFill="text2" w:themeFillTint="33"/>
+            <w:vAlign w:val="center"/>
+          </w:tcPr>
+          <w:p>
+            <w:pPr>
+              <w:jc w:val="center"/>
+            </w:pPr>
+            <w:r>
+              <w:t>Objetivo</w:t>
+            </w:r>
+          </w:p>
+        </w:tc>
+        <w:tc>
+          <w:tcPr>
+            <w:tcW w:w="0" w:type="auto"/>
+            <w:shd w:val="clear" w:color="auto" w:fill="D5DCE4" w:themeFill="text2" w:themeFillTint="33"/>
+            <w:vAlign w:val="center"/>
+          </w:tcPr>
+          <w:p>
+            <w:pPr>
+              <w:jc w:val="center"/>
+            </w:pPr>
+            <w:r>
+              <w:t>Atributo</w:t>
             </w:r>
           </w:p>
         </w:tc>
       </w:tr>
       <w:tr>
-        <w:tc>
-          <w:tcPr>
-            <w:tcW w:w="0" w:type="auto"/>
-            <w:shd w:val="clear" w:color="auto" w:fill="D5DCE4" w:themeFill="text2" w:themeFillTint="33"/>
-            <w:vAlign w:val="center"/>
-          </w:tcPr>
-          <w:p>
-            <w:pPr>
-              <w:jc w:val="center"/>
-            </w:pPr>
-            <w:r>
-              <w:t>Ciudadano</w:t>
+        <w:trPr>
+          <w:trHeight w:val="256"/>
+        </w:trPr>
+        <w:tc>
+          <w:tcPr>
+            <w:tcW w:w="0" w:type="auto"/>
+            <w:shd w:val="clear" w:color="auto" w:fill="D5DCE4" w:themeFill="text2" w:themeFillTint="33"/>
+            <w:vAlign w:val="center"/>
+          </w:tcPr>
+          <w:p>
+            <w:pPr>
+              <w:jc w:val="center"/>
+            </w:pPr>
+            <w:r>
+              <w:t>Granjero</w:t>
             </w:r>
           </w:p>
         </w:tc>
@@ -1485,114 +1606,126 @@
         </w:tc>
       </w:tr>
       <w:tr>
-        <w:tc>
-          <w:tcPr>
-            <w:tcW w:w="0" w:type="auto"/>
-            <w:shd w:val="clear" w:color="auto" w:fill="D5DCE4" w:themeFill="text2" w:themeFillTint="33"/>
-            <w:vAlign w:val="center"/>
-          </w:tcPr>
-          <w:p>
-            <w:pPr>
-              <w:jc w:val="center"/>
-            </w:pPr>
-            <w:r>
-              <w:t>Descendencia</w:t>
-            </w:r>
-          </w:p>
-        </w:tc>
-        <w:tc>
-          <w:tcPr>
-            <w:tcW w:w="0" w:type="auto"/>
-            <w:shd w:val="clear" w:color="auto" w:fill="D5DCE4" w:themeFill="text2" w:themeFillTint="33"/>
-            <w:vAlign w:val="center"/>
-          </w:tcPr>
-          <w:p>
-            <w:pPr>
-              <w:jc w:val="center"/>
-            </w:pPr>
-            <w:r>
-              <w:t>Atributo</w:t>
+        <w:trPr>
+          <w:trHeight w:val="256"/>
+        </w:trPr>
+        <w:tc>
+          <w:tcPr>
+            <w:tcW w:w="0" w:type="auto"/>
+            <w:shd w:val="clear" w:color="auto" w:fill="D5DCE4" w:themeFill="text2" w:themeFillTint="33"/>
+            <w:vAlign w:val="center"/>
+          </w:tcPr>
+          <w:p>
+            <w:pPr>
+              <w:jc w:val="center"/>
+            </w:pPr>
+            <w:r>
+              <w:t>Ciudadano</w:t>
+            </w:r>
+          </w:p>
+        </w:tc>
+        <w:tc>
+          <w:tcPr>
+            <w:tcW w:w="0" w:type="auto"/>
+            <w:shd w:val="clear" w:color="auto" w:fill="D5DCE4" w:themeFill="text2" w:themeFillTint="33"/>
+            <w:vAlign w:val="center"/>
+          </w:tcPr>
+          <w:p>
+            <w:pPr>
+              <w:jc w:val="center"/>
+            </w:pPr>
+            <w:r>
+              <w:t>Rol o entidad</w:t>
             </w:r>
           </w:p>
         </w:tc>
       </w:tr>
       <w:tr>
-        <w:tc>
-          <w:tcPr>
-            <w:tcW w:w="0" w:type="auto"/>
-            <w:shd w:val="clear" w:color="auto" w:fill="D5DCE4" w:themeFill="text2" w:themeFillTint="33"/>
-            <w:vAlign w:val="center"/>
-          </w:tcPr>
-          <w:p>
-            <w:pPr>
-              <w:jc w:val="center"/>
-            </w:pPr>
-            <w:r>
-              <w:t>Artesano</w:t>
-            </w:r>
-          </w:p>
-        </w:tc>
-        <w:tc>
-          <w:tcPr>
-            <w:tcW w:w="0" w:type="auto"/>
-            <w:shd w:val="clear" w:color="auto" w:fill="D5DCE4" w:themeFill="text2" w:themeFillTint="33"/>
-            <w:vAlign w:val="center"/>
-          </w:tcPr>
-          <w:p>
-            <w:pPr>
-              <w:jc w:val="center"/>
-            </w:pPr>
-            <w:r>
-              <w:t>Rol o entidad</w:t>
+        <w:trPr>
+          <w:trHeight w:val="257"/>
+        </w:trPr>
+        <w:tc>
+          <w:tcPr>
+            <w:tcW w:w="0" w:type="auto"/>
+            <w:shd w:val="clear" w:color="auto" w:fill="D5DCE4" w:themeFill="text2" w:themeFillTint="33"/>
+            <w:vAlign w:val="center"/>
+          </w:tcPr>
+          <w:p>
+            <w:pPr>
+              <w:jc w:val="center"/>
+            </w:pPr>
+            <w:r>
+              <w:t>Descendencia</w:t>
+            </w:r>
+          </w:p>
+        </w:tc>
+        <w:tc>
+          <w:tcPr>
+            <w:tcW w:w="0" w:type="auto"/>
+            <w:shd w:val="clear" w:color="auto" w:fill="D5DCE4" w:themeFill="text2" w:themeFillTint="33"/>
+            <w:vAlign w:val="center"/>
+          </w:tcPr>
+          <w:p>
+            <w:pPr>
+              <w:jc w:val="center"/>
+            </w:pPr>
+            <w:r>
+              <w:t>Atributo</w:t>
             </w:r>
           </w:p>
         </w:tc>
       </w:tr>
       <w:tr>
-        <w:tc>
-          <w:tcPr>
-            <w:tcW w:w="0" w:type="auto"/>
-            <w:shd w:val="clear" w:color="auto" w:fill="D5DCE4" w:themeFill="text2" w:themeFillTint="33"/>
-            <w:vAlign w:val="center"/>
-          </w:tcPr>
-          <w:p>
-            <w:pPr>
-              <w:jc w:val="center"/>
-            </w:pPr>
-            <w:r>
-              <w:t>Ejercito</w:t>
-            </w:r>
-          </w:p>
-        </w:tc>
-        <w:tc>
-          <w:tcPr>
-            <w:tcW w:w="0" w:type="auto"/>
-            <w:shd w:val="clear" w:color="auto" w:fill="D5DCE4" w:themeFill="text2" w:themeFillTint="33"/>
-            <w:vAlign w:val="center"/>
-          </w:tcPr>
-          <w:p>
-            <w:pPr>
-              <w:jc w:val="center"/>
-            </w:pPr>
-            <w:r>
-              <w:t>Unidad organizacional</w:t>
+        <w:trPr>
+          <w:trHeight w:val="256"/>
+        </w:trPr>
+        <w:tc>
+          <w:tcPr>
+            <w:tcW w:w="0" w:type="auto"/>
+            <w:shd w:val="clear" w:color="auto" w:fill="D5DCE4" w:themeFill="text2" w:themeFillTint="33"/>
+            <w:vAlign w:val="center"/>
+          </w:tcPr>
+          <w:p>
+            <w:pPr>
+              <w:jc w:val="center"/>
+            </w:pPr>
+            <w:r>
+              <w:t>Artesano</w:t>
+            </w:r>
+          </w:p>
+        </w:tc>
+        <w:tc>
+          <w:tcPr>
+            <w:tcW w:w="0" w:type="auto"/>
+            <w:shd w:val="clear" w:color="auto" w:fill="D5DCE4" w:themeFill="text2" w:themeFillTint="33"/>
+            <w:vAlign w:val="center"/>
+          </w:tcPr>
+          <w:p>
+            <w:pPr>
+              <w:jc w:val="center"/>
+            </w:pPr>
+            <w:r>
+              <w:t>Rol o entidad</w:t>
             </w:r>
           </w:p>
         </w:tc>
       </w:tr>
       <w:tr>
-        <w:tc>
-          <w:tcPr>
-            <w:tcW w:w="0" w:type="auto"/>
-            <w:shd w:val="clear" w:color="auto" w:fill="D5DCE4" w:themeFill="text2" w:themeFillTint="33"/>
-            <w:vAlign w:val="center"/>
-          </w:tcPr>
-          <w:p>
-            <w:pPr>
-              <w:jc w:val="center"/>
-            </w:pPr>
-            <w:r>
-              <w:t>Compañía</w:t>
+        <w:trPr>
+          <w:trHeight w:val="256"/>
+        </w:trPr>
+        <w:tc>
+          <w:tcPr>
+            <w:tcW w:w="0" w:type="auto"/>
+            <w:shd w:val="clear" w:color="auto" w:fill="D5DCE4" w:themeFill="text2" w:themeFillTint="33"/>
+            <w:vAlign w:val="center"/>
+          </w:tcPr>
+          <w:p>
+            <w:pPr>
+              <w:jc w:val="center"/>
+            </w:pPr>
+            <w:r>
+              <w:t>Ejercito</w:t>
             </w:r>
           </w:p>
         </w:tc>
@@ -1613,306 +1746,336 @@
         </w:tc>
       </w:tr>
       <w:tr>
-        <w:tc>
-          <w:tcPr>
-            <w:tcW w:w="0" w:type="auto"/>
-            <w:shd w:val="clear" w:color="auto" w:fill="D5DCE4" w:themeFill="text2" w:themeFillTint="33"/>
-            <w:vAlign w:val="center"/>
-          </w:tcPr>
-          <w:p>
-            <w:pPr>
-              <w:jc w:val="center"/>
-            </w:pPr>
-            <w:r>
-              <w:t>Organización</w:t>
-            </w:r>
-          </w:p>
-        </w:tc>
-        <w:tc>
-          <w:tcPr>
-            <w:tcW w:w="0" w:type="auto"/>
-            <w:shd w:val="clear" w:color="auto" w:fill="D5DCE4" w:themeFill="text2" w:themeFillTint="33"/>
-            <w:vAlign w:val="center"/>
-          </w:tcPr>
-          <w:p>
-            <w:pPr>
-              <w:jc w:val="center"/>
-            </w:pPr>
-            <w:r>
-              <w:t>Atributo</w:t>
+        <w:trPr>
+          <w:trHeight w:val="257"/>
+        </w:trPr>
+        <w:tc>
+          <w:tcPr>
+            <w:tcW w:w="0" w:type="auto"/>
+            <w:shd w:val="clear" w:color="auto" w:fill="D5DCE4" w:themeFill="text2" w:themeFillTint="33"/>
+            <w:vAlign w:val="center"/>
+          </w:tcPr>
+          <w:p>
+            <w:pPr>
+              <w:jc w:val="center"/>
+            </w:pPr>
+            <w:r>
+              <w:t>Compañía</w:t>
+            </w:r>
+          </w:p>
+        </w:tc>
+        <w:tc>
+          <w:tcPr>
+            <w:tcW w:w="0" w:type="auto"/>
+            <w:shd w:val="clear" w:color="auto" w:fill="D5DCE4" w:themeFill="text2" w:themeFillTint="33"/>
+            <w:vAlign w:val="center"/>
+          </w:tcPr>
+          <w:p>
+            <w:pPr>
+              <w:jc w:val="center"/>
+            </w:pPr>
+            <w:r>
+              <w:t>Unidad organizacional</w:t>
             </w:r>
           </w:p>
         </w:tc>
       </w:tr>
       <w:tr>
-        <w:tc>
-          <w:tcPr>
-            <w:tcW w:w="0" w:type="auto"/>
-            <w:shd w:val="clear" w:color="auto" w:fill="D5DCE4" w:themeFill="text2" w:themeFillTint="33"/>
-            <w:vAlign w:val="center"/>
-          </w:tcPr>
-          <w:p>
-            <w:pPr>
-              <w:jc w:val="center"/>
-            </w:pPr>
-            <w:r>
-              <w:t>Militar</w:t>
-            </w:r>
-          </w:p>
-        </w:tc>
-        <w:tc>
-          <w:tcPr>
-            <w:tcW w:w="0" w:type="auto"/>
-            <w:shd w:val="clear" w:color="auto" w:fill="D5DCE4" w:themeFill="text2" w:themeFillTint="33"/>
-            <w:vAlign w:val="center"/>
-          </w:tcPr>
-          <w:p>
-            <w:pPr>
-              <w:jc w:val="center"/>
-            </w:pPr>
-            <w:r>
-              <w:t>Rol o entidad</w:t>
+        <w:trPr>
+          <w:trHeight w:val="256"/>
+        </w:trPr>
+        <w:tc>
+          <w:tcPr>
+            <w:tcW w:w="0" w:type="auto"/>
+            <w:shd w:val="clear" w:color="auto" w:fill="D5DCE4" w:themeFill="text2" w:themeFillTint="33"/>
+            <w:vAlign w:val="center"/>
+          </w:tcPr>
+          <w:p>
+            <w:pPr>
+              <w:jc w:val="center"/>
+            </w:pPr>
+            <w:r>
+              <w:t>Organización</w:t>
+            </w:r>
+          </w:p>
+        </w:tc>
+        <w:tc>
+          <w:tcPr>
+            <w:tcW w:w="0" w:type="auto"/>
+            <w:shd w:val="clear" w:color="auto" w:fill="D5DCE4" w:themeFill="text2" w:themeFillTint="33"/>
+            <w:vAlign w:val="center"/>
+          </w:tcPr>
+          <w:p>
+            <w:pPr>
+              <w:jc w:val="center"/>
+            </w:pPr>
+            <w:r>
+              <w:t>Atributo</w:t>
             </w:r>
           </w:p>
         </w:tc>
       </w:tr>
       <w:tr>
-        <w:tc>
-          <w:tcPr>
-            <w:tcW w:w="0" w:type="auto"/>
-            <w:shd w:val="clear" w:color="auto" w:fill="D5DCE4" w:themeFill="text2" w:themeFillTint="33"/>
-            <w:vAlign w:val="center"/>
-          </w:tcPr>
-          <w:p>
-            <w:pPr>
-              <w:jc w:val="center"/>
-            </w:pPr>
-            <w:r>
-              <w:t>Tipo</w:t>
-            </w:r>
-          </w:p>
-        </w:tc>
-        <w:tc>
-          <w:tcPr>
-            <w:tcW w:w="0" w:type="auto"/>
-            <w:shd w:val="clear" w:color="auto" w:fill="D5DCE4" w:themeFill="text2" w:themeFillTint="33"/>
-            <w:vAlign w:val="center"/>
-          </w:tcPr>
-          <w:p>
-            <w:pPr>
-              <w:jc w:val="center"/>
-            </w:pPr>
-            <w:r>
-              <w:t>Atributo</w:t>
+        <w:trPr>
+          <w:trHeight w:val="256"/>
+        </w:trPr>
+        <w:tc>
+          <w:tcPr>
+            <w:tcW w:w="0" w:type="auto"/>
+            <w:shd w:val="clear" w:color="auto" w:fill="D5DCE4" w:themeFill="text2" w:themeFillTint="33"/>
+            <w:vAlign w:val="center"/>
+          </w:tcPr>
+          <w:p>
+            <w:pPr>
+              <w:jc w:val="center"/>
+            </w:pPr>
+            <w:r>
+              <w:t>Militar</w:t>
+            </w:r>
+          </w:p>
+        </w:tc>
+        <w:tc>
+          <w:tcPr>
+            <w:tcW w:w="0" w:type="auto"/>
+            <w:shd w:val="clear" w:color="auto" w:fill="D5DCE4" w:themeFill="text2" w:themeFillTint="33"/>
+            <w:vAlign w:val="center"/>
+          </w:tcPr>
+          <w:p>
+            <w:pPr>
+              <w:jc w:val="center"/>
+            </w:pPr>
+            <w:r>
+              <w:t>Rol o entidad</w:t>
             </w:r>
           </w:p>
         </w:tc>
       </w:tr>
       <w:tr>
-        <w:tc>
-          <w:tcPr>
-            <w:tcW w:w="0" w:type="auto"/>
-            <w:shd w:val="clear" w:color="auto" w:fill="D5DCE4" w:themeFill="text2" w:themeFillTint="33"/>
-            <w:vAlign w:val="center"/>
-          </w:tcPr>
-          <w:p>
-            <w:pPr>
-              <w:jc w:val="center"/>
-            </w:pPr>
-            <w:r>
-              <w:t>Tabernero</w:t>
-            </w:r>
-          </w:p>
-        </w:tc>
-        <w:tc>
-          <w:tcPr>
-            <w:tcW w:w="0" w:type="auto"/>
-            <w:shd w:val="clear" w:color="auto" w:fill="D5DCE4" w:themeFill="text2" w:themeFillTint="33"/>
-            <w:vAlign w:val="center"/>
-          </w:tcPr>
-          <w:p>
-            <w:pPr>
-              <w:jc w:val="center"/>
-            </w:pPr>
-            <w:r>
-              <w:t>Rol o entidad</w:t>
+        <w:trPr>
+          <w:trHeight w:val="257"/>
+        </w:trPr>
+        <w:tc>
+          <w:tcPr>
+            <w:tcW w:w="0" w:type="auto"/>
+            <w:shd w:val="clear" w:color="auto" w:fill="D5DCE4" w:themeFill="text2" w:themeFillTint="33"/>
+            <w:vAlign w:val="center"/>
+          </w:tcPr>
+          <w:p>
+            <w:pPr>
+              <w:jc w:val="center"/>
+            </w:pPr>
+            <w:r>
+              <w:t>Tipo</w:t>
+            </w:r>
+          </w:p>
+        </w:tc>
+        <w:tc>
+          <w:tcPr>
+            <w:tcW w:w="0" w:type="auto"/>
+            <w:shd w:val="clear" w:color="auto" w:fill="D5DCE4" w:themeFill="text2" w:themeFillTint="33"/>
+            <w:vAlign w:val="center"/>
+          </w:tcPr>
+          <w:p>
+            <w:pPr>
+              <w:jc w:val="center"/>
+            </w:pPr>
+            <w:r>
+              <w:t>Atributo</w:t>
             </w:r>
           </w:p>
         </w:tc>
       </w:tr>
       <w:tr>
-        <w:tc>
-          <w:tcPr>
-            <w:tcW w:w="0" w:type="auto"/>
-            <w:shd w:val="clear" w:color="auto" w:fill="D5DCE4" w:themeFill="text2" w:themeFillTint="33"/>
-            <w:vAlign w:val="center"/>
-          </w:tcPr>
-          <w:p>
-            <w:pPr>
-              <w:jc w:val="center"/>
-            </w:pPr>
-            <w:r>
-              <w:t>Taberna</w:t>
-            </w:r>
-          </w:p>
-        </w:tc>
-        <w:tc>
-          <w:tcPr>
-            <w:tcW w:w="0" w:type="auto"/>
-            <w:shd w:val="clear" w:color="auto" w:fill="D5DCE4" w:themeFill="text2" w:themeFillTint="33"/>
-            <w:vAlign w:val="center"/>
-          </w:tcPr>
-          <w:p>
-            <w:pPr>
-              <w:jc w:val="center"/>
-            </w:pPr>
-            <w:r>
-              <w:t>Atributo</w:t>
+        <w:trPr>
+          <w:trHeight w:val="256"/>
+        </w:trPr>
+        <w:tc>
+          <w:tcPr>
+            <w:tcW w:w="0" w:type="auto"/>
+            <w:shd w:val="clear" w:color="auto" w:fill="D5DCE4" w:themeFill="text2" w:themeFillTint="33"/>
+            <w:vAlign w:val="center"/>
+          </w:tcPr>
+          <w:p>
+            <w:pPr>
+              <w:jc w:val="center"/>
+            </w:pPr>
+            <w:r>
+              <w:t>Tabernero</w:t>
+            </w:r>
+          </w:p>
+        </w:tc>
+        <w:tc>
+          <w:tcPr>
+            <w:tcW w:w="0" w:type="auto"/>
+            <w:shd w:val="clear" w:color="auto" w:fill="D5DCE4" w:themeFill="text2" w:themeFillTint="33"/>
+            <w:vAlign w:val="center"/>
+          </w:tcPr>
+          <w:p>
+            <w:pPr>
+              <w:jc w:val="center"/>
+            </w:pPr>
+            <w:r>
+              <w:t>Rol o entidad</w:t>
             </w:r>
           </w:p>
         </w:tc>
       </w:tr>
       <w:tr>
-        <w:tc>
-          <w:tcPr>
-            <w:tcW w:w="0" w:type="auto"/>
-            <w:shd w:val="clear" w:color="auto" w:fill="D5DCE4" w:themeFill="text2" w:themeFillTint="33"/>
-            <w:vAlign w:val="center"/>
-          </w:tcPr>
-          <w:p>
-            <w:pPr>
-              <w:jc w:val="center"/>
-            </w:pPr>
-            <w:r>
-              <w:t>Hidromiel</w:t>
-            </w:r>
-          </w:p>
-        </w:tc>
-        <w:tc>
-          <w:tcPr>
-            <w:tcW w:w="0" w:type="auto"/>
-            <w:shd w:val="clear" w:color="auto" w:fill="D5DCE4" w:themeFill="text2" w:themeFillTint="33"/>
-            <w:vAlign w:val="center"/>
-          </w:tcPr>
-          <w:p>
-            <w:pPr>
-              <w:jc w:val="center"/>
-            </w:pPr>
-            <w:r>
-              <w:t>Cosa</w:t>
+        <w:trPr>
+          <w:trHeight w:val="256"/>
+        </w:trPr>
+        <w:tc>
+          <w:tcPr>
+            <w:tcW w:w="0" w:type="auto"/>
+            <w:shd w:val="clear" w:color="auto" w:fill="D5DCE4" w:themeFill="text2" w:themeFillTint="33"/>
+            <w:vAlign w:val="center"/>
+          </w:tcPr>
+          <w:p>
+            <w:pPr>
+              <w:jc w:val="center"/>
+            </w:pPr>
+            <w:r>
+              <w:t>Taberna</w:t>
+            </w:r>
+          </w:p>
+        </w:tc>
+        <w:tc>
+          <w:tcPr>
+            <w:tcW w:w="0" w:type="auto"/>
+            <w:shd w:val="clear" w:color="auto" w:fill="D5DCE4" w:themeFill="text2" w:themeFillTint="33"/>
+            <w:vAlign w:val="center"/>
+          </w:tcPr>
+          <w:p>
+            <w:pPr>
+              <w:jc w:val="center"/>
+            </w:pPr>
+            <w:r>
+              <w:t>Atributo</w:t>
             </w:r>
           </w:p>
         </w:tc>
       </w:tr>
       <w:tr>
-        <w:tc>
-          <w:tcPr>
-            <w:tcW w:w="0" w:type="auto"/>
-            <w:shd w:val="clear" w:color="auto" w:fill="D5DCE4" w:themeFill="text2" w:themeFillTint="33"/>
-            <w:vAlign w:val="center"/>
-          </w:tcPr>
-          <w:p>
-            <w:pPr>
-              <w:jc w:val="center"/>
-            </w:pPr>
-            <w:r>
-              <w:t>Cura</w:t>
-            </w:r>
-          </w:p>
-        </w:tc>
-        <w:tc>
-          <w:tcPr>
-            <w:tcW w:w="0" w:type="auto"/>
-            <w:shd w:val="clear" w:color="auto" w:fill="D5DCE4" w:themeFill="text2" w:themeFillTint="33"/>
-            <w:vAlign w:val="center"/>
-          </w:tcPr>
-          <w:p>
-            <w:pPr>
-              <w:jc w:val="center"/>
-            </w:pPr>
-            <w:r>
-              <w:t>Rol o entidad</w:t>
+        <w:trPr>
+          <w:trHeight w:val="257"/>
+        </w:trPr>
+        <w:tc>
+          <w:tcPr>
+            <w:tcW w:w="0" w:type="auto"/>
+            <w:shd w:val="clear" w:color="auto" w:fill="D5DCE4" w:themeFill="text2" w:themeFillTint="33"/>
+            <w:vAlign w:val="center"/>
+          </w:tcPr>
+          <w:p>
+            <w:pPr>
+              <w:jc w:val="center"/>
+            </w:pPr>
+            <w:r>
+              <w:t>Hidromiel</w:t>
+            </w:r>
+          </w:p>
+        </w:tc>
+        <w:tc>
+          <w:tcPr>
+            <w:tcW w:w="0" w:type="auto"/>
+            <w:shd w:val="clear" w:color="auto" w:fill="D5DCE4" w:themeFill="text2" w:themeFillTint="33"/>
+            <w:vAlign w:val="center"/>
+          </w:tcPr>
+          <w:p>
+            <w:pPr>
+              <w:jc w:val="center"/>
+            </w:pPr>
+            <w:r>
+              <w:t>Cosa</w:t>
             </w:r>
           </w:p>
         </w:tc>
       </w:tr>
       <w:tr>
-        <w:tc>
-          <w:tcPr>
-            <w:tcW w:w="0" w:type="auto"/>
-            <w:shd w:val="clear" w:color="auto" w:fill="D5DCE4" w:themeFill="text2" w:themeFillTint="33"/>
-            <w:vAlign w:val="center"/>
-          </w:tcPr>
-          <w:p>
-            <w:pPr>
-              <w:jc w:val="center"/>
-            </w:pPr>
-            <w:r>
-              <w:t>Número</w:t>
-            </w:r>
-          </w:p>
-        </w:tc>
-        <w:tc>
-          <w:tcPr>
-            <w:tcW w:w="0" w:type="auto"/>
-            <w:shd w:val="clear" w:color="auto" w:fill="D5DCE4" w:themeFill="text2" w:themeFillTint="33"/>
-            <w:vAlign w:val="center"/>
-          </w:tcPr>
-          <w:p>
-            <w:pPr>
-              <w:jc w:val="center"/>
-            </w:pPr>
-            <w:r>
-              <w:t>Cosa</w:t>
+        <w:trPr>
+          <w:trHeight w:val="256"/>
+        </w:trPr>
+        <w:tc>
+          <w:tcPr>
+            <w:tcW w:w="0" w:type="auto"/>
+            <w:shd w:val="clear" w:color="auto" w:fill="D5DCE4" w:themeFill="text2" w:themeFillTint="33"/>
+            <w:vAlign w:val="center"/>
+          </w:tcPr>
+          <w:p>
+            <w:pPr>
+              <w:jc w:val="center"/>
+            </w:pPr>
+            <w:r>
+              <w:t>Cura</w:t>
+            </w:r>
+          </w:p>
+        </w:tc>
+        <w:tc>
+          <w:tcPr>
+            <w:tcW w:w="0" w:type="auto"/>
+            <w:shd w:val="clear" w:color="auto" w:fill="D5DCE4" w:themeFill="text2" w:themeFillTint="33"/>
+            <w:vAlign w:val="center"/>
+          </w:tcPr>
+          <w:p>
+            <w:pPr>
+              <w:jc w:val="center"/>
+            </w:pPr>
+            <w:r>
+              <w:t>Rol o entidad</w:t>
             </w:r>
           </w:p>
         </w:tc>
       </w:tr>
       <w:tr>
-        <w:tc>
-          <w:tcPr>
-            <w:tcW w:w="0" w:type="auto"/>
-            <w:shd w:val="clear" w:color="auto" w:fill="D5DCE4" w:themeFill="text2" w:themeFillTint="33"/>
-            <w:vAlign w:val="center"/>
-          </w:tcPr>
-          <w:p>
-            <w:pPr>
-              <w:jc w:val="center"/>
-            </w:pPr>
-            <w:r>
-              <w:t>Evento</w:t>
-            </w:r>
-          </w:p>
-        </w:tc>
-        <w:tc>
-          <w:tcPr>
-            <w:tcW w:w="0" w:type="auto"/>
-            <w:shd w:val="clear" w:color="auto" w:fill="D5DCE4" w:themeFill="text2" w:themeFillTint="33"/>
-            <w:vAlign w:val="center"/>
-          </w:tcPr>
-          <w:p>
-            <w:pPr>
-              <w:jc w:val="center"/>
-            </w:pPr>
-            <w:r>
-              <w:t>Ocurrencia o suceso</w:t>
+        <w:trPr>
+          <w:trHeight w:val="256"/>
+        </w:trPr>
+        <w:tc>
+          <w:tcPr>
+            <w:tcW w:w="0" w:type="auto"/>
+            <w:shd w:val="clear" w:color="auto" w:fill="D5DCE4" w:themeFill="text2" w:themeFillTint="33"/>
+            <w:vAlign w:val="center"/>
+          </w:tcPr>
+          <w:p>
+            <w:pPr>
+              <w:jc w:val="center"/>
+            </w:pPr>
+            <w:r>
+              <w:t>Número</w:t>
+            </w:r>
+          </w:p>
+        </w:tc>
+        <w:tc>
+          <w:tcPr>
+            <w:tcW w:w="0" w:type="auto"/>
+            <w:shd w:val="clear" w:color="auto" w:fill="D5DCE4" w:themeFill="text2" w:themeFillTint="33"/>
+            <w:vAlign w:val="center"/>
+          </w:tcPr>
+          <w:p>
+            <w:pPr>
+              <w:jc w:val="center"/>
+            </w:pPr>
+            <w:r>
+              <w:t>Cosa</w:t>
             </w:r>
           </w:p>
         </w:tc>
       </w:tr>
       <w:tr>
-        <w:tc>
-          <w:tcPr>
-            <w:tcW w:w="0" w:type="auto"/>
-            <w:shd w:val="clear" w:color="auto" w:fill="D5DCE4" w:themeFill="text2" w:themeFillTint="33"/>
-            <w:vAlign w:val="center"/>
-          </w:tcPr>
-          <w:p>
-            <w:pPr>
-              <w:jc w:val="center"/>
-            </w:pPr>
-            <w:r>
-              <w:t>Sequia</w:t>
+        <w:trPr>
+          <w:trHeight w:val="257"/>
+        </w:trPr>
+        <w:tc>
+          <w:tcPr>
+            <w:tcW w:w="0" w:type="auto"/>
+            <w:shd w:val="clear" w:color="auto" w:fill="D5DCE4" w:themeFill="text2" w:themeFillTint="33"/>
+            <w:vAlign w:val="center"/>
+          </w:tcPr>
+          <w:p>
+            <w:pPr>
+              <w:jc w:val="center"/>
+            </w:pPr>
+            <w:r>
+              <w:t>Evento</w:t>
             </w:r>
           </w:p>
         </w:tc>
@@ -1933,18 +2096,21 @@
         </w:tc>
       </w:tr>
       <w:tr>
-        <w:tc>
-          <w:tcPr>
-            <w:tcW w:w="0" w:type="auto"/>
-            <w:shd w:val="clear" w:color="auto" w:fill="D5DCE4" w:themeFill="text2" w:themeFillTint="33"/>
-            <w:vAlign w:val="center"/>
-          </w:tcPr>
-          <w:p>
-            <w:pPr>
-              <w:jc w:val="center"/>
-            </w:pPr>
-            <w:r>
-              <w:t>Ataque Bárbaro</w:t>
+        <w:trPr>
+          <w:trHeight w:val="256"/>
+        </w:trPr>
+        <w:tc>
+          <w:tcPr>
+            <w:tcW w:w="0" w:type="auto"/>
+            <w:shd w:val="clear" w:color="auto" w:fill="D5DCE4" w:themeFill="text2" w:themeFillTint="33"/>
+            <w:vAlign w:val="center"/>
+          </w:tcPr>
+          <w:p>
+            <w:pPr>
+              <w:jc w:val="center"/>
+            </w:pPr>
+            <w:r>
+              <w:t>Sequia</w:t>
             </w:r>
           </w:p>
         </w:tc>
@@ -1965,114 +2131,126 @@
         </w:tc>
       </w:tr>
       <w:tr>
-        <w:tc>
-          <w:tcPr>
-            <w:tcW w:w="0" w:type="auto"/>
-            <w:shd w:val="clear" w:color="auto" w:fill="D5DCE4" w:themeFill="text2" w:themeFillTint="33"/>
-            <w:vAlign w:val="center"/>
-          </w:tcPr>
-          <w:p>
-            <w:pPr>
-              <w:jc w:val="center"/>
-            </w:pPr>
-            <w:r>
-              <w:t>Número de víctimas</w:t>
-            </w:r>
-          </w:p>
-        </w:tc>
-        <w:tc>
-          <w:tcPr>
-            <w:tcW w:w="0" w:type="auto"/>
-            <w:shd w:val="clear" w:color="auto" w:fill="D5DCE4" w:themeFill="text2" w:themeFillTint="33"/>
-            <w:vAlign w:val="center"/>
-          </w:tcPr>
-          <w:p>
-            <w:pPr>
-              <w:jc w:val="center"/>
-            </w:pPr>
-            <w:r>
-              <w:t>Atributo</w:t>
+        <w:trPr>
+          <w:trHeight w:val="256"/>
+        </w:trPr>
+        <w:tc>
+          <w:tcPr>
+            <w:tcW w:w="0" w:type="auto"/>
+            <w:shd w:val="clear" w:color="auto" w:fill="D5DCE4" w:themeFill="text2" w:themeFillTint="33"/>
+            <w:vAlign w:val="center"/>
+          </w:tcPr>
+          <w:p>
+            <w:pPr>
+              <w:jc w:val="center"/>
+            </w:pPr>
+            <w:r>
+              <w:t>Ataque Bárbaro</w:t>
+            </w:r>
+          </w:p>
+        </w:tc>
+        <w:tc>
+          <w:tcPr>
+            <w:tcW w:w="0" w:type="auto"/>
+            <w:shd w:val="clear" w:color="auto" w:fill="D5DCE4" w:themeFill="text2" w:themeFillTint="33"/>
+            <w:vAlign w:val="center"/>
+          </w:tcPr>
+          <w:p>
+            <w:pPr>
+              <w:jc w:val="center"/>
+            </w:pPr>
+            <w:r>
+              <w:t>Ocurrencia o suceso</w:t>
             </w:r>
           </w:p>
         </w:tc>
       </w:tr>
       <w:tr>
-        <w:tc>
-          <w:tcPr>
-            <w:tcW w:w="0" w:type="auto"/>
-            <w:shd w:val="clear" w:color="auto" w:fill="D5DCE4" w:themeFill="text2" w:themeFillTint="33"/>
-            <w:vAlign w:val="center"/>
-          </w:tcPr>
-          <w:p>
-            <w:pPr>
-              <w:jc w:val="center"/>
-            </w:pPr>
-            <w:r>
-              <w:t>Falsos Profetas</w:t>
-            </w:r>
-          </w:p>
-        </w:tc>
-        <w:tc>
-          <w:tcPr>
-            <w:tcW w:w="0" w:type="auto"/>
-            <w:shd w:val="clear" w:color="auto" w:fill="D5DCE4" w:themeFill="text2" w:themeFillTint="33"/>
-            <w:vAlign w:val="center"/>
-          </w:tcPr>
-          <w:p>
-            <w:pPr>
-              <w:jc w:val="center"/>
-            </w:pPr>
-            <w:r>
-              <w:t>Rol o entidad</w:t>
+        <w:trPr>
+          <w:trHeight w:val="257"/>
+        </w:trPr>
+        <w:tc>
+          <w:tcPr>
+            <w:tcW w:w="0" w:type="auto"/>
+            <w:shd w:val="clear" w:color="auto" w:fill="D5DCE4" w:themeFill="text2" w:themeFillTint="33"/>
+            <w:vAlign w:val="center"/>
+          </w:tcPr>
+          <w:p>
+            <w:pPr>
+              <w:jc w:val="center"/>
+            </w:pPr>
+            <w:r>
+              <w:t>Número de víctimas</w:t>
+            </w:r>
+          </w:p>
+        </w:tc>
+        <w:tc>
+          <w:tcPr>
+            <w:tcW w:w="0" w:type="auto"/>
+            <w:shd w:val="clear" w:color="auto" w:fill="D5DCE4" w:themeFill="text2" w:themeFillTint="33"/>
+            <w:vAlign w:val="center"/>
+          </w:tcPr>
+          <w:p>
+            <w:pPr>
+              <w:jc w:val="center"/>
+            </w:pPr>
+            <w:r>
+              <w:t>Atributo</w:t>
             </w:r>
           </w:p>
         </w:tc>
       </w:tr>
       <w:tr>
-        <w:tc>
-          <w:tcPr>
-            <w:tcW w:w="0" w:type="auto"/>
-            <w:shd w:val="clear" w:color="auto" w:fill="D5DCE4" w:themeFill="text2" w:themeFillTint="33"/>
-            <w:vAlign w:val="center"/>
-          </w:tcPr>
-          <w:p>
-            <w:pPr>
-              <w:jc w:val="center"/>
-            </w:pPr>
-            <w:r>
-              <w:t>Revuelta callejera</w:t>
-            </w:r>
-          </w:p>
-        </w:tc>
-        <w:tc>
-          <w:tcPr>
-            <w:tcW w:w="0" w:type="auto"/>
-            <w:shd w:val="clear" w:color="auto" w:fill="D5DCE4" w:themeFill="text2" w:themeFillTint="33"/>
-            <w:vAlign w:val="center"/>
-          </w:tcPr>
-          <w:p>
-            <w:pPr>
-              <w:jc w:val="center"/>
-            </w:pPr>
-            <w:r>
-              <w:t>Ocurrencia o suceso</w:t>
+        <w:trPr>
+          <w:trHeight w:val="256"/>
+        </w:trPr>
+        <w:tc>
+          <w:tcPr>
+            <w:tcW w:w="0" w:type="auto"/>
+            <w:shd w:val="clear" w:color="auto" w:fill="D5DCE4" w:themeFill="text2" w:themeFillTint="33"/>
+            <w:vAlign w:val="center"/>
+          </w:tcPr>
+          <w:p>
+            <w:pPr>
+              <w:jc w:val="center"/>
+            </w:pPr>
+            <w:r>
+              <w:t>Falsos Profetas</w:t>
+            </w:r>
+          </w:p>
+        </w:tc>
+        <w:tc>
+          <w:tcPr>
+            <w:tcW w:w="0" w:type="auto"/>
+            <w:shd w:val="clear" w:color="auto" w:fill="D5DCE4" w:themeFill="text2" w:themeFillTint="33"/>
+            <w:vAlign w:val="center"/>
+          </w:tcPr>
+          <w:p>
+            <w:pPr>
+              <w:jc w:val="center"/>
+            </w:pPr>
+            <w:r>
+              <w:t>Rol o entidad</w:t>
             </w:r>
           </w:p>
         </w:tc>
       </w:tr>
       <w:tr>
-        <w:tc>
-          <w:tcPr>
-            <w:tcW w:w="0" w:type="auto"/>
-            <w:shd w:val="clear" w:color="auto" w:fill="D5DCE4" w:themeFill="text2" w:themeFillTint="33"/>
-            <w:vAlign w:val="center"/>
-          </w:tcPr>
-          <w:p>
-            <w:pPr>
-              <w:jc w:val="center"/>
-            </w:pPr>
-            <w:r>
-              <w:t>Peste</w:t>
+        <w:trPr>
+          <w:trHeight w:val="256"/>
+        </w:trPr>
+        <w:tc>
+          <w:tcPr>
+            <w:tcW w:w="0" w:type="auto"/>
+            <w:shd w:val="clear" w:color="auto" w:fill="D5DCE4" w:themeFill="text2" w:themeFillTint="33"/>
+            <w:vAlign w:val="center"/>
+          </w:tcPr>
+          <w:p>
+            <w:pPr>
+              <w:jc w:val="center"/>
+            </w:pPr>
+            <w:r>
+              <w:t>Revuelta callejera</w:t>
             </w:r>
           </w:p>
         </w:tc>
@@ -2093,18 +2271,21 @@
         </w:tc>
       </w:tr>
       <w:tr>
-        <w:tc>
-          <w:tcPr>
-            <w:tcW w:w="0" w:type="auto"/>
-            <w:shd w:val="clear" w:color="auto" w:fill="D5DCE4" w:themeFill="text2" w:themeFillTint="33"/>
-            <w:vAlign w:val="center"/>
-          </w:tcPr>
-          <w:p>
-            <w:pPr>
-              <w:jc w:val="center"/>
-            </w:pPr>
-            <w:r>
-              <w:t>Nacimiento</w:t>
+        <w:trPr>
+          <w:trHeight w:val="257"/>
+        </w:trPr>
+        <w:tc>
+          <w:tcPr>
+            <w:tcW w:w="0" w:type="auto"/>
+            <w:shd w:val="clear" w:color="auto" w:fill="D5DCE4" w:themeFill="text2" w:themeFillTint="33"/>
+            <w:vAlign w:val="center"/>
+          </w:tcPr>
+          <w:p>
+            <w:pPr>
+              <w:jc w:val="center"/>
+            </w:pPr>
+            <w:r>
+              <w:t>Peste</w:t>
             </w:r>
           </w:p>
         </w:tc>
@@ -2125,114 +2306,126 @@
         </w:tc>
       </w:tr>
       <w:tr>
-        <w:tc>
-          <w:tcPr>
-            <w:tcW w:w="0" w:type="auto"/>
-            <w:shd w:val="clear" w:color="auto" w:fill="D5DCE4" w:themeFill="text2" w:themeFillTint="33"/>
-            <w:vAlign w:val="center"/>
-          </w:tcPr>
-          <w:p>
-            <w:pPr>
-              <w:jc w:val="center"/>
-            </w:pPr>
-            <w:r>
-              <w:t>Felicidad</w:t>
-            </w:r>
-          </w:p>
-        </w:tc>
-        <w:tc>
-          <w:tcPr>
-            <w:tcW w:w="0" w:type="auto"/>
-            <w:shd w:val="clear" w:color="auto" w:fill="D5DCE4" w:themeFill="text2" w:themeFillTint="33"/>
-            <w:vAlign w:val="center"/>
-          </w:tcPr>
-          <w:p>
-            <w:pPr>
-              <w:jc w:val="center"/>
-            </w:pPr>
-            <w:r>
-              <w:t>Cosa</w:t>
+        <w:trPr>
+          <w:trHeight w:val="256"/>
+        </w:trPr>
+        <w:tc>
+          <w:tcPr>
+            <w:tcW w:w="0" w:type="auto"/>
+            <w:shd w:val="clear" w:color="auto" w:fill="D5DCE4" w:themeFill="text2" w:themeFillTint="33"/>
+            <w:vAlign w:val="center"/>
+          </w:tcPr>
+          <w:p>
+            <w:pPr>
+              <w:jc w:val="center"/>
+            </w:pPr>
+            <w:r>
+              <w:t>Nacimiento</w:t>
+            </w:r>
+          </w:p>
+        </w:tc>
+        <w:tc>
+          <w:tcPr>
+            <w:tcW w:w="0" w:type="auto"/>
+            <w:shd w:val="clear" w:color="auto" w:fill="D5DCE4" w:themeFill="text2" w:themeFillTint="33"/>
+            <w:vAlign w:val="center"/>
+          </w:tcPr>
+          <w:p>
+            <w:pPr>
+              <w:jc w:val="center"/>
+            </w:pPr>
+            <w:r>
+              <w:t>Ocurrencia o suceso</w:t>
             </w:r>
           </w:p>
         </w:tc>
       </w:tr>
       <w:tr>
-        <w:tc>
-          <w:tcPr>
-            <w:tcW w:w="0" w:type="auto"/>
-            <w:shd w:val="clear" w:color="auto" w:fill="D5DCE4" w:themeFill="text2" w:themeFillTint="33"/>
-            <w:vAlign w:val="center"/>
-          </w:tcPr>
-          <w:p>
-            <w:pPr>
-              <w:jc w:val="center"/>
-            </w:pPr>
-            <w:r>
-              <w:t>Impuestos</w:t>
-            </w:r>
-          </w:p>
-        </w:tc>
-        <w:tc>
-          <w:tcPr>
-            <w:tcW w:w="0" w:type="auto"/>
-            <w:shd w:val="clear" w:color="auto" w:fill="D5DCE4" w:themeFill="text2" w:themeFillTint="33"/>
-            <w:vAlign w:val="center"/>
-          </w:tcPr>
-          <w:p>
-            <w:pPr>
-              <w:jc w:val="center"/>
-            </w:pPr>
-            <w:r>
-              <w:t>Ocurrencia o suceso</w:t>
+        <w:trPr>
+          <w:trHeight w:val="256"/>
+        </w:trPr>
+        <w:tc>
+          <w:tcPr>
+            <w:tcW w:w="0" w:type="auto"/>
+            <w:shd w:val="clear" w:color="auto" w:fill="D5DCE4" w:themeFill="text2" w:themeFillTint="33"/>
+            <w:vAlign w:val="center"/>
+          </w:tcPr>
+          <w:p>
+            <w:pPr>
+              <w:jc w:val="center"/>
+            </w:pPr>
+            <w:r>
+              <w:t>Felicidad</w:t>
+            </w:r>
+          </w:p>
+        </w:tc>
+        <w:tc>
+          <w:tcPr>
+            <w:tcW w:w="0" w:type="auto"/>
+            <w:shd w:val="clear" w:color="auto" w:fill="D5DCE4" w:themeFill="text2" w:themeFillTint="33"/>
+            <w:vAlign w:val="center"/>
+          </w:tcPr>
+          <w:p>
+            <w:pPr>
+              <w:jc w:val="center"/>
+            </w:pPr>
+            <w:r>
+              <w:t>Cosa</w:t>
             </w:r>
           </w:p>
         </w:tc>
       </w:tr>
       <w:tr>
-        <w:tc>
-          <w:tcPr>
-            <w:tcW w:w="0" w:type="auto"/>
-            <w:shd w:val="clear" w:color="auto" w:fill="D5DCE4" w:themeFill="text2" w:themeFillTint="33"/>
-            <w:vAlign w:val="center"/>
-          </w:tcPr>
-          <w:p>
-            <w:pPr>
-              <w:jc w:val="center"/>
-            </w:pPr>
-            <w:r>
-              <w:t>Pregunta</w:t>
-            </w:r>
-          </w:p>
-        </w:tc>
-        <w:tc>
-          <w:tcPr>
-            <w:tcW w:w="0" w:type="auto"/>
-            <w:shd w:val="clear" w:color="auto" w:fill="D5DCE4" w:themeFill="text2" w:themeFillTint="33"/>
-            <w:vAlign w:val="center"/>
-          </w:tcPr>
-          <w:p>
-            <w:pPr>
-              <w:jc w:val="center"/>
-            </w:pPr>
-            <w:r>
-              <w:t>Cosa</w:t>
+        <w:trPr>
+          <w:trHeight w:val="257"/>
+        </w:trPr>
+        <w:tc>
+          <w:tcPr>
+            <w:tcW w:w="0" w:type="auto"/>
+            <w:shd w:val="clear" w:color="auto" w:fill="D5DCE4" w:themeFill="text2" w:themeFillTint="33"/>
+            <w:vAlign w:val="center"/>
+          </w:tcPr>
+          <w:p>
+            <w:pPr>
+              <w:jc w:val="center"/>
+            </w:pPr>
+            <w:r>
+              <w:t>Impuestos</w:t>
+            </w:r>
+          </w:p>
+        </w:tc>
+        <w:tc>
+          <w:tcPr>
+            <w:tcW w:w="0" w:type="auto"/>
+            <w:shd w:val="clear" w:color="auto" w:fill="D5DCE4" w:themeFill="text2" w:themeFillTint="33"/>
+            <w:vAlign w:val="center"/>
+          </w:tcPr>
+          <w:p>
+            <w:pPr>
+              <w:jc w:val="center"/>
+            </w:pPr>
+            <w:r>
+              <w:t>Ocurrencia o suceso</w:t>
             </w:r>
           </w:p>
         </w:tc>
       </w:tr>
       <w:tr>
-        <w:tc>
-          <w:tcPr>
-            <w:tcW w:w="0" w:type="auto"/>
-            <w:shd w:val="clear" w:color="auto" w:fill="D5DCE4" w:themeFill="text2" w:themeFillTint="33"/>
-            <w:vAlign w:val="center"/>
-          </w:tcPr>
-          <w:p>
-            <w:pPr>
-              <w:jc w:val="center"/>
-            </w:pPr>
-            <w:r>
-              <w:t>Respuesta</w:t>
+        <w:trPr>
+          <w:trHeight w:val="256"/>
+        </w:trPr>
+        <w:tc>
+          <w:tcPr>
+            <w:tcW w:w="0" w:type="auto"/>
+            <w:shd w:val="clear" w:color="auto" w:fill="D5DCE4" w:themeFill="text2" w:themeFillTint="33"/>
+            <w:vAlign w:val="center"/>
+          </w:tcPr>
+          <w:p>
+            <w:pPr>
+              <w:jc w:val="center"/>
+            </w:pPr>
+            <w:r>
+              <w:t>Pregunta</w:t>
             </w:r>
           </w:p>
         </w:tc>
@@ -2253,117 +2446,127 @@
         </w:tc>
       </w:tr>
       <w:tr>
-        <w:tc>
-          <w:tcPr>
-            <w:tcW w:w="0" w:type="auto"/>
-            <w:shd w:val="clear" w:color="auto" w:fill="D5DCE4" w:themeFill="text2" w:themeFillTint="33"/>
-            <w:vAlign w:val="center"/>
-          </w:tcPr>
-          <w:p>
-            <w:pPr>
-              <w:jc w:val="center"/>
-            </w:pPr>
-            <w:r>
-              <w:t>Juego</w:t>
-            </w:r>
-          </w:p>
-        </w:tc>
-        <w:tc>
-          <w:tcPr>
-            <w:tcW w:w="0" w:type="auto"/>
-            <w:shd w:val="clear" w:color="auto" w:fill="D5DCE4" w:themeFill="text2" w:themeFillTint="33"/>
-            <w:vAlign w:val="center"/>
-          </w:tcPr>
-          <w:p>
-            <w:pPr>
-              <w:jc w:val="center"/>
-            </w:pPr>
-            <w:r>
-              <w:t>Estructura</w:t>
+        <w:trPr>
+          <w:trHeight w:val="256"/>
+        </w:trPr>
+        <w:tc>
+          <w:tcPr>
+            <w:tcW w:w="0" w:type="auto"/>
+            <w:shd w:val="clear" w:color="auto" w:fill="D5DCE4" w:themeFill="text2" w:themeFillTint="33"/>
+            <w:vAlign w:val="center"/>
+          </w:tcPr>
+          <w:p>
+            <w:pPr>
+              <w:jc w:val="center"/>
+            </w:pPr>
+            <w:r>
+              <w:t>Respuesta</w:t>
+            </w:r>
+          </w:p>
+        </w:tc>
+        <w:tc>
+          <w:tcPr>
+            <w:tcW w:w="0" w:type="auto"/>
+            <w:shd w:val="clear" w:color="auto" w:fill="D5DCE4" w:themeFill="text2" w:themeFillTint="33"/>
+            <w:vAlign w:val="center"/>
+          </w:tcPr>
+          <w:p>
+            <w:pPr>
+              <w:jc w:val="center"/>
+            </w:pPr>
+            <w:r>
+              <w:t>Cosa</w:t>
             </w:r>
           </w:p>
         </w:tc>
       </w:tr>
       <w:tr>
-        <w:tc>
-          <w:tcPr>
-            <w:tcW w:w="0" w:type="auto"/>
-            <w:shd w:val="clear" w:color="auto" w:fill="D5DCE4" w:themeFill="text2" w:themeFillTint="33"/>
-            <w:vAlign w:val="center"/>
-          </w:tcPr>
-          <w:p>
-            <w:pPr>
-              <w:jc w:val="center"/>
-            </w:pPr>
-            <w:r>
-              <w:t>Jornada</w:t>
-            </w:r>
-          </w:p>
-        </w:tc>
-        <w:tc>
-          <w:tcPr>
-            <w:tcW w:w="0" w:type="auto"/>
-            <w:shd w:val="clear" w:color="auto" w:fill="D5DCE4" w:themeFill="text2" w:themeFillTint="33"/>
-            <w:vAlign w:val="center"/>
-          </w:tcPr>
-          <w:p>
-            <w:pPr>
-              <w:jc w:val="center"/>
-            </w:pPr>
-            <w:r>
-              <w:t>Ocurrencia o suceso</w:t>
+        <w:trPr>
+          <w:trHeight w:val="257"/>
+        </w:trPr>
+        <w:tc>
+          <w:tcPr>
+            <w:tcW w:w="0" w:type="auto"/>
+            <w:shd w:val="clear" w:color="auto" w:fill="D5DCE4" w:themeFill="text2" w:themeFillTint="33"/>
+            <w:vAlign w:val="center"/>
+          </w:tcPr>
+          <w:p>
+            <w:pPr>
+              <w:jc w:val="center"/>
+            </w:pPr>
+            <w:r>
+              <w:t>Juego</w:t>
+            </w:r>
+          </w:p>
+        </w:tc>
+        <w:tc>
+          <w:tcPr>
+            <w:tcW w:w="0" w:type="auto"/>
+            <w:shd w:val="clear" w:color="auto" w:fill="D5DCE4" w:themeFill="text2" w:themeFillTint="33"/>
+            <w:vAlign w:val="center"/>
+          </w:tcPr>
+          <w:p>
+            <w:pPr>
+              <w:jc w:val="center"/>
+            </w:pPr>
+            <w:r>
+              <w:t>Estructura</w:t>
             </w:r>
           </w:p>
         </w:tc>
       </w:tr>
       <w:tr>
-        <w:tc>
-          <w:tcPr>
-            <w:tcW w:w="0" w:type="auto"/>
-            <w:shd w:val="clear" w:color="auto" w:fill="D5DCE4" w:themeFill="text2" w:themeFillTint="33"/>
-            <w:vAlign w:val="center"/>
-          </w:tcPr>
-          <w:p>
-            <w:pPr>
-              <w:jc w:val="center"/>
-            </w:pPr>
-            <w:r>
-              <w:t>Ciudad</w:t>
-            </w:r>
-          </w:p>
-        </w:tc>
-        <w:tc>
-          <w:tcPr>
-            <w:tcW w:w="0" w:type="auto"/>
-            <w:shd w:val="clear" w:color="auto" w:fill="D5DCE4" w:themeFill="text2" w:themeFillTint="33"/>
-            <w:vAlign w:val="center"/>
-          </w:tcPr>
-          <w:p>
-            <w:pPr>
-              <w:jc w:val="center"/>
-            </w:pPr>
-            <w:r>
-              <w:t>Lugar</w:t>
+        <w:trPr>
+          <w:trHeight w:val="256"/>
+        </w:trPr>
+        <w:tc>
+          <w:tcPr>
+            <w:tcW w:w="0" w:type="auto"/>
+            <w:shd w:val="clear" w:color="auto" w:fill="D5DCE4" w:themeFill="text2" w:themeFillTint="33"/>
+            <w:vAlign w:val="center"/>
+          </w:tcPr>
+          <w:p>
+            <w:pPr>
+              <w:jc w:val="center"/>
+            </w:pPr>
+            <w:r>
+              <w:t>Jornada</w:t>
+            </w:r>
+          </w:p>
+        </w:tc>
+        <w:tc>
+          <w:tcPr>
+            <w:tcW w:w="0" w:type="auto"/>
+            <w:shd w:val="clear" w:color="auto" w:fill="D5DCE4" w:themeFill="text2" w:themeFillTint="33"/>
+            <w:vAlign w:val="center"/>
+          </w:tcPr>
+          <w:p>
+            <w:pPr>
+              <w:jc w:val="center"/>
+            </w:pPr>
+            <w:r>
+              <w:t>Ocurrencia o suceso</w:t>
             </w:r>
           </w:p>
         </w:tc>
       </w:tr>
       <w:tr>
-        <w:tc>
-          <w:tcPr>
-            <w:tcW w:w="0" w:type="auto"/>
-            <w:shd w:val="clear" w:color="auto" w:fill="D5DCE4" w:themeFill="text2" w:themeFillTint="33"/>
-            <w:vAlign w:val="center"/>
-          </w:tcPr>
-          <w:p>
-            <w:pPr>
-              <w:jc w:val="center"/>
-            </w:pPr>
-            <w:proofErr w:type="spellStart"/>
-            <w:r>
-              <w:t>Login</w:t>
-            </w:r>
-            <w:proofErr w:type="spellEnd"/>
+        <w:trPr>
+          <w:trHeight w:val="256"/>
+        </w:trPr>
+        <w:tc>
+          <w:tcPr>
+            <w:tcW w:w="0" w:type="auto"/>
+            <w:shd w:val="clear" w:color="auto" w:fill="D5DCE4" w:themeFill="text2" w:themeFillTint="33"/>
+            <w:vAlign w:val="center"/>
+          </w:tcPr>
+          <w:p>
+            <w:pPr>
+              <w:jc w:val="center"/>
+            </w:pPr>
+            <w:r>
+              <w:t>Año</w:t>
+            </w:r>
           </w:p>
         </w:tc>
         <w:tc>
@@ -2383,6 +2586,116 @@
         </w:tc>
       </w:tr>
       <w:tr>
+        <w:trPr>
+          <w:trHeight w:val="257"/>
+        </w:trPr>
+        <w:tc>
+          <w:tcPr>
+            <w:tcW w:w="0" w:type="auto"/>
+            <w:shd w:val="clear" w:color="auto" w:fill="D5DCE4" w:themeFill="text2" w:themeFillTint="33"/>
+            <w:vAlign w:val="center"/>
+          </w:tcPr>
+          <w:p>
+            <w:pPr>
+              <w:jc w:val="center"/>
+            </w:pPr>
+            <w:r>
+              <w:t>Usuario</w:t>
+            </w:r>
+          </w:p>
+        </w:tc>
+        <w:tc>
+          <w:tcPr>
+            <w:tcW w:w="0" w:type="auto"/>
+            <w:shd w:val="clear" w:color="auto" w:fill="D5DCE4" w:themeFill="text2" w:themeFillTint="33"/>
+            <w:vAlign w:val="center"/>
+          </w:tcPr>
+          <w:p>
+            <w:pPr>
+              <w:jc w:val="center"/>
+            </w:pPr>
+            <w:r>
+              <w:t>Rol o entidad</w:t>
+            </w:r>
+          </w:p>
+        </w:tc>
+      </w:tr>
+      <w:tr>
+        <w:trPr>
+          <w:trHeight w:val="256"/>
+        </w:trPr>
+        <w:tc>
+          <w:tcPr>
+            <w:tcW w:w="0" w:type="auto"/>
+            <w:shd w:val="clear" w:color="auto" w:fill="D5DCE4" w:themeFill="text2" w:themeFillTint="33"/>
+            <w:vAlign w:val="center"/>
+          </w:tcPr>
+          <w:p>
+            <w:pPr>
+              <w:jc w:val="center"/>
+            </w:pPr>
+            <w:r>
+              <w:t>Ciudad</w:t>
+            </w:r>
+          </w:p>
+        </w:tc>
+        <w:tc>
+          <w:tcPr>
+            <w:tcW w:w="0" w:type="auto"/>
+            <w:shd w:val="clear" w:color="auto" w:fill="D5DCE4" w:themeFill="text2" w:themeFillTint="33"/>
+            <w:vAlign w:val="center"/>
+          </w:tcPr>
+          <w:p>
+            <w:pPr>
+              <w:jc w:val="center"/>
+            </w:pPr>
+            <w:r>
+              <w:t>Lugar</w:t>
+            </w:r>
+          </w:p>
+        </w:tc>
+      </w:tr>
+      <w:tr>
+        <w:trPr>
+          <w:trHeight w:val="256"/>
+        </w:trPr>
+        <w:tc>
+          <w:tcPr>
+            <w:tcW w:w="0" w:type="auto"/>
+            <w:shd w:val="clear" w:color="auto" w:fill="D5DCE4" w:themeFill="text2" w:themeFillTint="33"/>
+            <w:vAlign w:val="center"/>
+          </w:tcPr>
+          <w:p>
+            <w:pPr>
+              <w:jc w:val="center"/>
+            </w:pPr>
+            <w:proofErr w:type="spellStart"/>
+            <w:r>
+              <w:t>Login</w:t>
+            </w:r>
+            <w:proofErr w:type="spellEnd"/>
+          </w:p>
+        </w:tc>
+        <w:tc>
+          <w:tcPr>
+            <w:tcW w:w="0" w:type="auto"/>
+            <w:shd w:val="clear" w:color="auto" w:fill="D5DCE4" w:themeFill="text2" w:themeFillTint="33"/>
+            <w:vAlign w:val="center"/>
+          </w:tcPr>
+          <w:p>
+            <w:pPr>
+              <w:jc w:val="center"/>
+            </w:pPr>
+            <w:r>
+              <w:t>Atributo</w:t>
+            </w:r>
+          </w:p>
+        </w:tc>
+      </w:tr>
+      <w:tr>
+        <w:trPr>
+          <w:trHeight w:val="257"/>
+        </w:trPr>
         <w:tc>
           <w:tcPr>
             <w:tcW w:w="0" w:type="auto"/>
@@ -2411,45 +2724,81 @@
             <w:r>
               <w:t>Entidad externa</w:t>
             </w:r>
+          </w:p>
+        </w:tc>
+      </w:tr>
+      <w:tr>
+        <w:trPr>
+          <w:trHeight w:val="256"/>
+        </w:trPr>
+        <w:tc>
+          <w:tcPr>
+            <w:tcW w:w="0" w:type="auto"/>
+            <w:shd w:val="clear" w:color="auto" w:fill="D5DCE4" w:themeFill="text2" w:themeFillTint="33"/>
+            <w:vAlign w:val="center"/>
+          </w:tcPr>
+          <w:p>
+            <w:pPr>
+              <w:jc w:val="center"/>
+            </w:pPr>
+            <w:r>
+              <w:t>Motor</w:t>
+            </w:r>
+          </w:p>
+        </w:tc>
+        <w:tc>
+          <w:tcPr>
+            <w:tcW w:w="0" w:type="auto"/>
+            <w:shd w:val="clear" w:color="auto" w:fill="D5DCE4" w:themeFill="text2" w:themeFillTint="33"/>
+            <w:vAlign w:val="center"/>
+          </w:tcPr>
+          <w:p>
+            <w:pPr>
+              <w:jc w:val="center"/>
+            </w:pPr>
+          </w:p>
+        </w:tc>
+      </w:tr>
+      <w:tr>
+        <w:trPr>
+          <w:trHeight w:val="257"/>
+        </w:trPr>
+        <w:tc>
+          <w:tcPr>
+            <w:tcW w:w="0" w:type="auto"/>
+            <w:shd w:val="clear" w:color="auto" w:fill="D5DCE4" w:themeFill="text2" w:themeFillTint="33"/>
+            <w:vAlign w:val="center"/>
+          </w:tcPr>
+          <w:p>
+            <w:pPr>
+              <w:jc w:val="center"/>
+            </w:pPr>
+            <w:r>
+              <w:t>Sistema interactivo</w:t>
+            </w:r>
+          </w:p>
+        </w:tc>
+        <w:tc>
+          <w:tcPr>
+            <w:tcW w:w="0" w:type="auto"/>
+            <w:shd w:val="clear" w:color="auto" w:fill="D5DCE4" w:themeFill="text2" w:themeFillTint="33"/>
+            <w:vAlign w:val="center"/>
+          </w:tcPr>
+          <w:p>
+            <w:pPr>
+              <w:jc w:val="center"/>
+            </w:pPr>
           </w:p>
         </w:tc>
       </w:tr>
     </w:tbl>
+    <w:p/>
+    <w:p/>
+    <w:p/>
     <w:p>
       <w:pPr>
-        <w:pStyle w:val="Ttulo1"/>
-        <w:tabs>
-          <w:tab w:val="right" w:pos="8504"/>
-        </w:tabs>
-        <w:jc w:val="left"/>
-        <w:rPr>
-          <w:b/>
-          <w:bCs/>
-          <w:i/>
-          <w:iCs/>
-          <w:color w:val="ACB9CA" w:themeColor="text2" w:themeTint="66"/>
-        </w:rPr>
-      </w:pPr>
-      <w:r>
-        <w:rPr>
-          <w:b/>
-          <w:bCs/>
-          <w:i/>
-          <w:iCs/>
-          <w:color w:val="ACB9CA" w:themeColor="text2" w:themeTint="66"/>
-        </w:rPr>
-        <w:t>1.Elección de sustantivos y su posible categorí</w:t>
-      </w:r>
-      <w:r>
-        <w:rPr>
-          <w:b/>
-          <w:bCs/>
-          <w:i/>
-          <w:iCs/>
-          <w:color w:val="ACB9CA" w:themeColor="text2" w:themeTint="66"/>
-        </w:rPr>
-        <w:t>a:</w:t>
-      </w:r>
+        <w:ind w:firstLine="708"/>
+      </w:pPr>
     </w:p>
     <w:p>
       <w:pPr>
@@ -2499,7 +2848,6 @@
           <w:iCs/>
           <w:color w:val="ACB9CA" w:themeColor="text2" w:themeTint="66"/>
         </w:rPr>
-        <w:lastRenderedPageBreak/>
         <w:t>2</w:t>
       </w:r>
       <w:r>
@@ -3161,9 +3509,18 @@
           <w:b/>
           <w:bCs/>
         </w:rPr>
-        <w:t xml:space="preserve"> Se considera objeto ya que necesitamos algo que nos englobe a todo</w:t>
+        <w:t xml:space="preserve"> </w:t>
+      </w:r>
+      <w:bookmarkStart w:id="0" w:name="_GoBack"/>
+      <w:r>
+        <w:rPr>
+          <w:b/>
+          <w:bCs/>
+        </w:rPr>
+        <w:t>Se considera objeto ya que necesitamos algo que nos englobe a todo</w:t>
       </w:r>
     </w:p>
+    <w:bookmarkEnd w:id="0"/>
     <w:p>
       <w:pPr>
         <w:pStyle w:val="Prrafodelista"/>
@@ -3286,7 +3643,6 @@
           <w:iCs/>
           <w:color w:val="ACB9CA" w:themeColor="text2" w:themeTint="66"/>
         </w:rPr>
-        <w:lastRenderedPageBreak/>
         <w:t>3.Obtención de los atributos de los objetos.</w:t>
       </w:r>
     </w:p>
@@ -3360,9 +3716,14 @@
             <w:tcW w:w="4247" w:type="dxa"/>
           </w:tcPr>
           <w:p>
+            <w:proofErr w:type="spellStart"/>
             <w:r>
               <w:t>Nombre</w:t>
             </w:r>
+            <w:r>
+              <w:t>,Objetivo</w:t>
+            </w:r>
+            <w:proofErr w:type="spellEnd"/>
           </w:p>
         </w:tc>
       </w:tr>
@@ -3812,8 +4173,6 @@
             <w:r>
               <w:t>Jornadas</w:t>
             </w:r>
-            <w:bookmarkStart w:id="0" w:name="_GoBack"/>
-            <w:bookmarkEnd w:id="0"/>
           </w:p>
         </w:tc>
         <w:tc>
@@ -3828,6 +4187,56 @@
         </w:tc>
       </w:tr>
     </w:tbl>
+    <w:p/>
+    <w:p/>
+    <w:p/>
+    <w:p/>
+    <w:p/>
+    <w:p/>
+    <w:p/>
+    <w:p/>
+    <w:p/>
+    <w:p/>
+    <w:p>
+      <w:pPr>
+        <w:rPr>
+          <w:i/>
+          <w:iCs/>
+        </w:rPr>
+      </w:pPr>
+      <w:r>
+        <w:rPr>
+          <w:i/>
+          <w:iCs/>
+        </w:rPr>
+        <w:t>“</w:t>
+      </w:r>
+      <w:r>
+        <w:rPr>
+          <w:i/>
+          <w:iCs/>
+        </w:rPr>
+        <w:t>Como aclaración, decir que hay algunas clases que no contienen ningún atributo ya que en el punto de aprendizaje que nos encontramos actualmente sé que son necesarias pero no les encuentro ninguno u otra forma de realizarlo sin que estas tengan que aparecer.</w:t>
+      </w:r>
+      <w:r>
+        <w:rPr>
+          <w:i/>
+          <w:iCs/>
+        </w:rPr>
+        <w:t>”</w:t>
+      </w:r>
+    </w:p>
+    <w:p>
+      <w:r>
+        <w:lastRenderedPageBreak/>
+        <w:t>Juego: Una clase general que engloba a todo lo demás como un conjunto.</w:t>
+      </w:r>
+    </w:p>
+    <w:p>
+      <w:r>
+        <w:t>Sistema Interactivo: Clase que agrupa tanto a la rama del usuario y lo que puede hacer en el juego como a las preguntas que se le realizan al mismo para realizar acciones.</w:t>
+      </w:r>
+    </w:p>
     <w:p/>
     <w:p/>
     <w:sectPr>
@@ -5860,7 +6269,7 @@
 </file>
 
 <file path=customXml/itemProps1.xml><?xml version="1.0" encoding="utf-8"?>
-<ds:datastoreItem xmlns:ds="http://schemas.openxmlformats.org/officeDocument/2006/customXml" ds:itemID="{8ABF2DCC-DF7C-49E6-918F-C1A44086D4F7}">
+<ds:datastoreItem xmlns:ds="http://schemas.openxmlformats.org/officeDocument/2006/customXml" ds:itemID="{F47C4E8F-AA40-4619-A134-4977C7C3ADC6}">
   <ds:schemaRefs>
     <ds:schemaRef ds:uri="http://schemas.openxmlformats.org/officeDocument/2006/bibliography"/>
   </ds:schemaRefs>

</xml_diff>